<commit_message>
menambah perulangan nama meylisa
</commit_message>
<xml_diff>
--- a/LAPORAN PROYEK MEYLISA EKA PUTRY.docx
+++ b/LAPORAN PROYEK MEYLISA EKA PUTRY.docx
@@ -759,58 +759,26 @@
           <w:color w:val="000000" w:themeColor="text1"/>
           <w:lang w:val="id-ID"/>
         </w:rPr>
-        <w:t xml:space="preserve">        4.</w:t>
-      </w:r>
-      <w:r>
+        <w:t xml:space="preserve">        4.Tentukan nilai lebar</w:t>
+      </w:r>
+    </w:p>
+    <w:p>
+      <w:pPr>
+        <w:spacing w:after="0" w:line="240" w:lineRule="auto"/>
+        <w:jc w:val="both"/>
         <w:rPr>
           <w:rFonts w:ascii="Times New Roman" w:eastAsia="Times New Roman" w:hAnsi="Times New Roman" w:cs="Times New Roman"/>
           <w:color w:val="000000" w:themeColor="text1"/>
           <w:lang w:val="id-ID"/>
         </w:rPr>
-        <w:t>Tentukan nilai</w:t>
-      </w:r>
+      </w:pPr>
       <w:r>
         <w:rPr>
           <w:rFonts w:ascii="Times New Roman" w:eastAsia="Times New Roman" w:hAnsi="Times New Roman" w:cs="Times New Roman"/>
           <w:color w:val="000000" w:themeColor="text1"/>
           <w:lang w:val="id-ID"/>
         </w:rPr>
-        <w:t xml:space="preserve"> lebar</w:t>
-      </w:r>
-    </w:p>
-    <w:p>
-      <w:pPr>
-        <w:spacing w:after="0" w:line="240" w:lineRule="auto"/>
-        <w:jc w:val="both"/>
-        <w:rPr>
-          <w:rFonts w:ascii="Times New Roman" w:eastAsia="Times New Roman" w:hAnsi="Times New Roman" w:cs="Times New Roman"/>
-          <w:color w:val="000000" w:themeColor="text1"/>
-          <w:lang w:val="id-ID"/>
-        </w:rPr>
-      </w:pPr>
-      <w:r>
-        <w:rPr>
-          <w:rFonts w:ascii="Times New Roman" w:eastAsia="Times New Roman" w:hAnsi="Times New Roman" w:cs="Times New Roman"/>
-          <w:color w:val="000000" w:themeColor="text1"/>
-          <w:lang w:val="id-ID"/>
-        </w:rPr>
-        <w:t xml:space="preserve">        5.</w:t>
-      </w:r>
-      <w:r>
-        <w:rPr>
-          <w:rFonts w:ascii="Times New Roman" w:eastAsia="Times New Roman" w:hAnsi="Times New Roman" w:cs="Times New Roman"/>
-          <w:color w:val="000000" w:themeColor="text1"/>
-          <w:lang w:val="id-ID"/>
-        </w:rPr>
-        <w:t>Tentukan nilai</w:t>
-      </w:r>
-      <w:r>
-        <w:rPr>
-          <w:rFonts w:ascii="Times New Roman" w:eastAsia="Times New Roman" w:hAnsi="Times New Roman" w:cs="Times New Roman"/>
-          <w:color w:val="000000" w:themeColor="text1"/>
-          <w:lang w:val="id-ID"/>
-        </w:rPr>
-        <w:t xml:space="preserve"> tinggi</w:t>
+        <w:t xml:space="preserve">        5.Tentukan nilai tinggi</w:t>
       </w:r>
     </w:p>
     <w:p>
@@ -1142,8 +1110,6 @@
           <w:color w:val="000000" w:themeColor="text1"/>
         </w:rPr>
       </w:pPr>
-      <w:bookmarkStart w:id="0" w:name="_GoBack"/>
-      <w:bookmarkEnd w:id="0"/>
     </w:p>
     <w:p>
       <w:pPr>
@@ -1224,7 +1190,7 @@
         </w:trPr>
         <w:tc>
           <w:tcPr>
-            <w:tcW w:w="3381" w:type="dxa"/>
+            <w:tcW w:w="3482" w:type="dxa"/>
             <w:tcBorders>
               <w:top w:val="single" w:sz="4" w:space="0" w:color="auto"/>
               <w:left w:val="single" w:sz="4" w:space="0" w:color="auto"/>
@@ -1259,7 +1225,7 @@
         </w:tc>
         <w:tc>
           <w:tcPr>
-            <w:tcW w:w="3985" w:type="dxa"/>
+            <w:tcW w:w="3948" w:type="dxa"/>
             <w:tcBorders>
               <w:top w:val="single" w:sz="4" w:space="0" w:color="auto"/>
               <w:left w:val="single" w:sz="4" w:space="0" w:color="auto"/>
@@ -1294,7 +1260,7 @@
         </w:tc>
         <w:tc>
           <w:tcPr>
-            <w:tcW w:w="4235" w:type="dxa"/>
+            <w:tcW w:w="4192" w:type="dxa"/>
             <w:tcBorders>
               <w:top w:val="single" w:sz="4" w:space="0" w:color="auto"/>
               <w:left w:val="single" w:sz="4" w:space="0" w:color="auto"/>
@@ -1329,7 +1295,7 @@
         </w:tc>
         <w:tc>
           <w:tcPr>
-            <w:tcW w:w="4453" w:type="dxa"/>
+            <w:tcW w:w="4432" w:type="dxa"/>
             <w:tcBorders>
               <w:top w:val="single" w:sz="4" w:space="0" w:color="auto"/>
               <w:left w:val="single" w:sz="4" w:space="0" w:color="auto"/>
@@ -1387,7 +1353,7 @@
       <w:tr>
         <w:tc>
           <w:tcPr>
-            <w:tcW w:w="3381" w:type="dxa"/>
+            <w:tcW w:w="3482" w:type="dxa"/>
             <w:tcBorders>
               <w:top w:val="single" w:sz="4" w:space="0" w:color="auto"/>
               <w:left w:val="single" w:sz="4" w:space="0" w:color="auto"/>
@@ -1720,7 +1686,7 @@
         </w:tc>
         <w:tc>
           <w:tcPr>
-            <w:tcW w:w="3985" w:type="dxa"/>
+            <w:tcW w:w="3948" w:type="dxa"/>
             <w:tcBorders>
               <w:top w:val="single" w:sz="4" w:space="0" w:color="auto"/>
               <w:left w:val="single" w:sz="4" w:space="0" w:color="auto"/>
@@ -1927,7 +1893,7 @@
         </w:tc>
         <w:tc>
           <w:tcPr>
-            <w:tcW w:w="4235" w:type="dxa"/>
+            <w:tcW w:w="4192" w:type="dxa"/>
             <w:tcBorders>
               <w:top w:val="single" w:sz="4" w:space="0" w:color="auto"/>
               <w:left w:val="single" w:sz="4" w:space="0" w:color="auto"/>
@@ -2116,7 +2082,7 @@
         </w:tc>
         <w:tc>
           <w:tcPr>
-            <w:tcW w:w="4453" w:type="dxa"/>
+            <w:tcW w:w="4432" w:type="dxa"/>
             <w:tcBorders>
               <w:top w:val="single" w:sz="4" w:space="0" w:color="auto"/>
               <w:left w:val="single" w:sz="4" w:space="0" w:color="auto"/>
@@ -2320,14 +2286,65 @@
     </w:tbl>
     <w:p>
       <w:pPr>
-        <w:jc w:val="center"/>
         <w:rPr>
           <w:rFonts w:ascii="Consolas" w:eastAsia="Times New Roman" w:hAnsi="Consolas" w:cs="Consolas"/>
           <w:color w:val="000000" w:themeColor="text1"/>
           <w:sz w:val="18"/>
           <w:szCs w:val="18"/>
-        </w:rPr>
-      </w:pPr>
+          <w:lang w:val="id-ID"/>
+        </w:rPr>
+      </w:pPr>
+      <w:bookmarkStart w:id="0" w:name="_GoBack"/>
+      <w:r>
+        <w:rPr>
+          <w:noProof/>
+          <w:lang w:val="id-ID" w:eastAsia="id-ID"/>
+        </w:rPr>
+        <w:lastRenderedPageBreak/>
+        <w:drawing>
+          <wp:inline distT="0" distB="0" distL="0" distR="0" wp14:anchorId="2FEC2387" wp14:editId="7097C3B9">
+            <wp:extent cx="6836226" cy="3211285"/>
+            <wp:effectExtent l="0" t="0" r="3175" b="8255"/>
+            <wp:docPr id="1" name="Picture 1"/>
+            <wp:cNvGraphicFramePr>
+              <a:graphicFrameLocks xmlns:a="http://schemas.openxmlformats.org/drawingml/2006/main" noChangeAspect="1"/>
+            </wp:cNvGraphicFramePr>
+            <a:graphic xmlns:a="http://schemas.openxmlformats.org/drawingml/2006/main">
+              <a:graphicData uri="http://schemas.openxmlformats.org/drawingml/2006/picture">
+                <pic:pic xmlns:pic="http://schemas.openxmlformats.org/drawingml/2006/picture">
+                  <pic:nvPicPr>
+                    <pic:cNvPr id="0" name=""/>
+                    <pic:cNvPicPr/>
+                  </pic:nvPicPr>
+                  <pic:blipFill rotWithShape="1">
+                    <a:blip r:embed="rId7"/>
+                    <a:srcRect l="-320" t="-7721" r="-161" b="-734"/>
+                    <a:stretch/>
+                  </pic:blipFill>
+                  <pic:spPr bwMode="auto">
+                    <a:xfrm>
+                      <a:off x="0" y="0"/>
+                      <a:ext cx="6847622" cy="3216638"/>
+                    </a:xfrm>
+                    <a:prstGeom prst="rect">
+                      <a:avLst/>
+                    </a:prstGeom>
+                    <a:ln>
+                      <a:noFill/>
+                    </a:ln>
+                    <a:extLst>
+                      <a:ext uri="{53640926-AAD7-44D8-BBD7-CCE9431645EC}">
+                        <a14:shadowObscured xmlns:a14="http://schemas.microsoft.com/office/drawing/2010/main"/>
+                      </a:ext>
+                    </a:extLst>
+                  </pic:spPr>
+                </pic:pic>
+              </a:graphicData>
+            </a:graphic>
+          </wp:inline>
+        </w:drawing>
+      </w:r>
+      <w:bookmarkEnd w:id="0"/>
     </w:p>
     <w:p>
       <w:pPr>
@@ -2335,6 +2352,17 @@
         <w:rPr>
           <w:rFonts w:ascii="Consolas" w:eastAsia="Times New Roman" w:hAnsi="Consolas" w:cs="Consolas"/>
           <w:color w:val="000000" w:themeColor="text1"/>
+          <w:lang w:val="id-ID"/>
+        </w:rPr>
+      </w:pPr>
+    </w:p>
+    <w:p>
+      <w:pPr>
+        <w:spacing w:after="0"/>
+        <w:rPr>
+          <w:rFonts w:ascii="Consolas" w:eastAsia="Times New Roman" w:hAnsi="Consolas" w:cs="Consolas"/>
+          <w:color w:val="000000" w:themeColor="text1"/>
+          <w:lang w:val="id-ID"/>
         </w:rPr>
         <w:sectPr>
           <w:pgSz w:w="16839" w:h="11907" w:orient="landscape"/>
@@ -2342,6 +2370,48 @@
           <w:cols w:space="720"/>
         </w:sectPr>
       </w:pPr>
+      <w:r>
+        <w:rPr>
+          <w:noProof/>
+          <w:lang w:val="id-ID" w:eastAsia="id-ID"/>
+        </w:rPr>
+        <w:lastRenderedPageBreak/>
+        <w:drawing>
+          <wp:inline distT="0" distB="0" distL="0" distR="0" wp14:anchorId="3FD3F126" wp14:editId="1726E020">
+            <wp:extent cx="5478780" cy="3093720"/>
+            <wp:effectExtent l="0" t="0" r="7620" b="0"/>
+            <wp:docPr id="2" name="Picture 2"/>
+            <wp:cNvGraphicFramePr>
+              <a:graphicFrameLocks xmlns:a="http://schemas.openxmlformats.org/drawingml/2006/main" noChangeAspect="1"/>
+            </wp:cNvGraphicFramePr>
+            <a:graphic xmlns:a="http://schemas.openxmlformats.org/drawingml/2006/main">
+              <a:graphicData uri="http://schemas.openxmlformats.org/drawingml/2006/picture">
+                <pic:pic xmlns:pic="http://schemas.openxmlformats.org/drawingml/2006/picture">
+                  <pic:nvPicPr>
+                    <pic:cNvPr id="0" name=""/>
+                    <pic:cNvPicPr/>
+                  </pic:nvPicPr>
+                  <pic:blipFill>
+                    <a:blip r:embed="rId8"/>
+                    <a:stretch>
+                      <a:fillRect/>
+                    </a:stretch>
+                  </pic:blipFill>
+                  <pic:spPr>
+                    <a:xfrm>
+                      <a:off x="0" y="0"/>
+                      <a:ext cx="5478780" cy="3093720"/>
+                    </a:xfrm>
+                    <a:prstGeom prst="rect">
+                      <a:avLst/>
+                    </a:prstGeom>
+                  </pic:spPr>
+                </pic:pic>
+              </a:graphicData>
+            </a:graphic>
+          </wp:inline>
+        </w:drawing>
+      </w:r>
     </w:p>
     <w:p>
       <w:pPr>
@@ -2467,8 +2537,25 @@
         <w:rPr>
           <w:rFonts w:ascii="Times New Roman" w:eastAsia="Times New Roman" w:hAnsi="Times New Roman" w:cs="Times New Roman"/>
           <w:color w:val="000000" w:themeColor="text1"/>
-        </w:rPr>
-      </w:pPr>
+          <w:lang w:val="id-ID"/>
+        </w:rPr>
+      </w:pPr>
+      <w:r>
+        <w:rPr>
+          <w:rFonts w:ascii="Times New Roman" w:eastAsia="Times New Roman" w:hAnsi="Times New Roman" w:cs="Times New Roman"/>
+          <w:color w:val="000000" w:themeColor="text1"/>
+          <w:lang w:val="id-ID"/>
+        </w:rPr>
+        <w:t>`</w:t>
+      </w:r>
+      <w:r>
+        <w:rPr>
+          <w:rFonts w:ascii="Times New Roman" w:eastAsia="Times New Roman" w:hAnsi="Times New Roman" w:cs="Times New Roman"/>
+          <w:color w:val="000000" w:themeColor="text1"/>
+          <w:lang w:val="id-ID"/>
+        </w:rPr>
+        <w:t xml:space="preserve">       </w:t>
+      </w:r>
     </w:p>
     <w:p>
       <w:pPr>
@@ -3138,8 +3225,17 @@
         <w:rPr>
           <w:rFonts w:ascii="Times New Roman" w:eastAsia="Times New Roman" w:hAnsi="Times New Roman" w:cs="Times New Roman"/>
           <w:color w:val="000000" w:themeColor="text1"/>
-        </w:rPr>
-      </w:pPr>
+          <w:lang w:val="id-ID"/>
+        </w:rPr>
+      </w:pPr>
+      <w:r>
+        <w:rPr>
+          <w:rFonts w:ascii="Times New Roman" w:eastAsia="Times New Roman" w:hAnsi="Times New Roman" w:cs="Times New Roman"/>
+          <w:color w:val="000000" w:themeColor="text1"/>
+          <w:lang w:val="id-ID"/>
+        </w:rPr>
+        <w:t xml:space="preserve">        </w:t>
+      </w:r>
     </w:p>
     <w:p>
       <w:pPr>

</xml_diff>

<commit_message>
Menentukan hari libur nasional
</commit_message>
<xml_diff>
--- a/LAPORAN PROYEK MEYLISA EKA PUTRY.docx
+++ b/LAPORAN PROYEK MEYLISA EKA PUTRY.docx
@@ -1124,6 +1124,12 @@
           <w:rFonts w:ascii="Times New Roman" w:hAnsi="Times New Roman"/>
           <w:color w:val="000000" w:themeColor="text1"/>
         </w:rPr>
+        <w:sectPr>
+          <w:pgSz w:w="16839" w:h="23814" w:code="8"/>
+          <w:pgMar w:top="851" w:right="850" w:bottom="426" w:left="1440" w:header="720" w:footer="720" w:gutter="0"/>
+          <w:cols w:space="720"/>
+          <w:docGrid w:linePitch="299"/>
+        </w:sectPr>
       </w:pPr>
       <w:r>
         <w:rPr>
@@ -1136,38 +1142,12 @@
     </w:p>
     <w:p>
       <w:pPr>
-        <w:spacing w:after="0" w:line="240" w:lineRule="auto"/>
-        <w:jc w:val="both"/>
-        <w:rPr>
-          <w:rFonts w:ascii="Times New Roman" w:eastAsia="Times New Roman" w:hAnsi="Times New Roman" w:cs="Times New Roman"/>
-          <w:color w:val="000000" w:themeColor="text1"/>
-        </w:rPr>
-      </w:pPr>
-    </w:p>
-    <w:p>
-      <w:pPr>
-        <w:spacing w:after="0"/>
         <w:rPr>
           <w:rFonts w:ascii="Arial" w:hAnsi="Arial" w:cs="Arial"/>
           <w:b/>
           <w:color w:val="000000" w:themeColor="text1"/>
           <w:sz w:val="36"/>
-        </w:rPr>
-        <w:sectPr>
-          <w:pgSz w:w="11907" w:h="16839"/>
-          <w:pgMar w:top="851" w:right="850" w:bottom="426" w:left="1440" w:header="720" w:footer="720" w:gutter="0"/>
-          <w:cols w:space="720"/>
-        </w:sectPr>
-      </w:pPr>
-    </w:p>
-    <w:p>
-      <w:pPr>
-        <w:jc w:val="center"/>
-        <w:rPr>
-          <w:rFonts w:ascii="Arial" w:hAnsi="Arial" w:cs="Arial"/>
-          <w:b/>
-          <w:color w:val="000000" w:themeColor="text1"/>
-          <w:sz w:val="36"/>
+          <w:lang w:val="id-ID"/>
         </w:rPr>
       </w:pPr>
     </w:p>
@@ -2189,7 +2169,17 @@
                 <w:szCs w:val="18"/>
                 <w:lang w:val="id-ID"/>
               </w:rPr>
-              <w:t>$lebar =3;</w:t>
+              <w:t>$tinggi</w:t>
+            </w:r>
+            <w:r>
+              <w:rPr>
+                <w:rFonts w:ascii="Consolas" w:eastAsia="Times New Roman" w:hAnsi="Consolas" w:cs="Consolas"/>
+                <w:color w:val="000000" w:themeColor="text1"/>
+                <w:sz w:val="18"/>
+                <w:szCs w:val="18"/>
+                <w:lang w:val="id-ID"/>
+              </w:rPr>
+              <w:t xml:space="preserve"> =3;</w:t>
             </w:r>
           </w:p>
           <w:p>
@@ -2294,7 +2284,6 @@
           <w:lang w:val="id-ID"/>
         </w:rPr>
       </w:pPr>
-      <w:bookmarkStart w:id="0" w:name="_GoBack"/>
       <w:r>
         <w:rPr>
           <w:noProof/>
@@ -2344,7 +2333,6 @@
           </wp:inline>
         </w:drawing>
       </w:r>
-      <w:bookmarkEnd w:id="0"/>
     </w:p>
     <w:p>
       <w:pPr>
@@ -2522,60 +2510,95 @@
     </w:p>
     <w:p>
       <w:pPr>
-        <w:spacing w:after="0" w:line="240" w:lineRule="auto"/>
+        <w:pStyle w:val="ListParagraph"/>
+        <w:ind w:left="426"/>
         <w:jc w:val="both"/>
         <w:rPr>
-          <w:rFonts w:ascii="Times New Roman" w:eastAsia="Times New Roman" w:hAnsi="Times New Roman" w:cs="Times New Roman"/>
-          <w:color w:val="000000" w:themeColor="text1"/>
-        </w:rPr>
-      </w:pPr>
-    </w:p>
-    <w:p>
-      <w:pPr>
-        <w:spacing w:after="0" w:line="240" w:lineRule="auto"/>
+          <w:rFonts w:ascii="Times New Roman" w:hAnsi="Times New Roman"/>
+          <w:color w:val="000000" w:themeColor="text1"/>
+          <w:lang w:val="id-ID"/>
+        </w:rPr>
+      </w:pPr>
+    </w:p>
+    <w:p>
+      <w:pPr>
+        <w:pStyle w:val="ListParagraph"/>
+        <w:ind w:left="426"/>
         <w:jc w:val="both"/>
         <w:rPr>
-          <w:rFonts w:ascii="Times New Roman" w:eastAsia="Times New Roman" w:hAnsi="Times New Roman" w:cs="Times New Roman"/>
+          <w:rFonts w:ascii="Times New Roman" w:hAnsi="Times New Roman"/>
           <w:color w:val="000000" w:themeColor="text1"/>
           <w:lang w:val="id-ID"/>
         </w:rPr>
       </w:pPr>
       <w:r>
         <w:rPr>
-          <w:rFonts w:ascii="Times New Roman" w:eastAsia="Times New Roman" w:hAnsi="Times New Roman" w:cs="Times New Roman"/>
+          <w:rFonts w:ascii="Times New Roman" w:hAnsi="Times New Roman"/>
           <w:color w:val="000000" w:themeColor="text1"/>
           <w:lang w:val="id-ID"/>
         </w:rPr>
+        <w:t>MENENTUKAN SUATU SUHU:</w:t>
+      </w:r>
+    </w:p>
+    <w:p>
+      <w:pPr>
+        <w:pStyle w:val="ListParagraph"/>
+        <w:ind w:left="426"/>
+        <w:jc w:val="both"/>
+        <w:rPr>
+          <w:rFonts w:ascii="Times New Roman" w:hAnsi="Times New Roman"/>
+          <w:b w:val="0"/>
+          <w:color w:val="000000" w:themeColor="text1"/>
+          <w:lang w:val="id-ID"/>
+        </w:rPr>
+      </w:pPr>
+      <w:r>
+        <w:rPr>
+          <w:rFonts w:ascii="Times New Roman" w:hAnsi="Times New Roman"/>
+          <w:b w:val="0"/>
+          <w:color w:val="000000" w:themeColor="text1"/>
+          <w:lang w:val="id-ID"/>
+        </w:rPr>
+        <w:t>1.Mulai</w:t>
+      </w:r>
+    </w:p>
+    <w:p>
+      <w:pPr>
+        <w:pStyle w:val="ListParagraph"/>
+        <w:ind w:left="426"/>
+        <w:jc w:val="both"/>
+        <w:rPr>
+          <w:rFonts w:ascii="Times New Roman" w:hAnsi="Times New Roman"/>
+          <w:b w:val="0"/>
+          <w:color w:val="000000" w:themeColor="text1"/>
+          <w:lang w:val="id-ID"/>
+        </w:rPr>
+      </w:pPr>
+      <w:r>
+        <w:rPr>
+          <w:rFonts w:ascii="Times New Roman" w:hAnsi="Times New Roman"/>
+          <w:b w:val="0"/>
+          <w:color w:val="000000" w:themeColor="text1"/>
+          <w:lang w:val="id-ID"/>
+        </w:rPr>
+        <w:t>2.</w:t>
+      </w:r>
+      <w:r>
+        <w:rPr>
+          <w:rFonts w:ascii="Times New Roman" w:hAnsi="Times New Roman"/>
+          <w:color w:val="000000" w:themeColor="text1"/>
+          <w:lang w:val="id-ID"/>
+        </w:rPr>
         <w:t>`</w:t>
       </w:r>
       <w:r>
         <w:rPr>
-          <w:rFonts w:ascii="Times New Roman" w:eastAsia="Times New Roman" w:hAnsi="Times New Roman" w:cs="Times New Roman"/>
+          <w:rFonts w:ascii="Times New Roman" w:hAnsi="Times New Roman"/>
           <w:color w:val="000000" w:themeColor="text1"/>
           <w:lang w:val="id-ID"/>
         </w:rPr>
         <w:t xml:space="preserve">       </w:t>
       </w:r>
-    </w:p>
-    <w:p>
-      <w:pPr>
-        <w:spacing w:after="0" w:line="240" w:lineRule="auto"/>
-        <w:jc w:val="both"/>
-        <w:rPr>
-          <w:rFonts w:ascii="Times New Roman" w:eastAsia="Times New Roman" w:hAnsi="Times New Roman" w:cs="Times New Roman"/>
-          <w:color w:val="000000" w:themeColor="text1"/>
-        </w:rPr>
-      </w:pPr>
-    </w:p>
-    <w:p>
-      <w:pPr>
-        <w:spacing w:after="0" w:line="240" w:lineRule="auto"/>
-        <w:jc w:val="both"/>
-        <w:rPr>
-          <w:rFonts w:ascii="Times New Roman" w:eastAsia="Times New Roman" w:hAnsi="Times New Roman" w:cs="Times New Roman"/>
-          <w:color w:val="000000" w:themeColor="text1"/>
-        </w:rPr>
-      </w:pPr>
     </w:p>
     <w:p>
       <w:pPr>
@@ -2700,9 +2723,10 @@
           <w:color w:val="000000" w:themeColor="text1"/>
         </w:rPr>
         <w:sectPr>
-          <w:pgSz w:w="11907" w:h="16839"/>
+          <w:pgSz w:w="16839" w:h="23814" w:code="8"/>
           <w:pgMar w:top="851" w:right="850" w:bottom="426" w:left="1440" w:header="720" w:footer="720" w:gutter="0"/>
           <w:cols w:space="720"/>
+          <w:docGrid w:linePitch="299"/>
         </w:sectPr>
       </w:pPr>
     </w:p>
@@ -2896,6 +2920,9 @@
         </w:tc>
       </w:tr>
       <w:tr>
+        <w:trPr>
+          <w:trHeight w:val="2772"/>
+        </w:trPr>
         <w:tc>
           <w:tcPr>
             <w:tcW w:w="3381" w:type="dxa"/>
@@ -2908,103 +2935,13 @@
           </w:tcPr>
           <w:p>
             <w:pPr>
-              <w:spacing w:after="0" w:line="240" w:lineRule="auto"/>
-              <w:rPr>
-                <w:rFonts w:ascii="Consolas" w:eastAsia="Times New Roman" w:hAnsi="Consolas" w:cs="Consolas"/>
-                <w:color w:val="000000" w:themeColor="text1"/>
+              <w:rPr>
+                <w:rFonts w:ascii="Consolas" w:eastAsia="Times New Roman" w:hAnsi="Consolas" w:cs="Consolas"/>
                 <w:sz w:val="18"/>
               </w:rPr>
             </w:pPr>
-          </w:p>
-          <w:p>
-            <w:pPr>
-              <w:spacing w:after="0" w:line="240" w:lineRule="auto"/>
-              <w:rPr>
-                <w:rFonts w:ascii="Consolas" w:eastAsia="Times New Roman" w:hAnsi="Consolas" w:cs="Consolas"/>
-                <w:color w:val="000000" w:themeColor="text1"/>
-                <w:sz w:val="18"/>
-              </w:rPr>
-            </w:pPr>
-          </w:p>
-          <w:p>
-            <w:pPr>
-              <w:spacing w:after="0" w:line="240" w:lineRule="auto"/>
-              <w:rPr>
-                <w:rFonts w:ascii="Consolas" w:eastAsia="Times New Roman" w:hAnsi="Consolas" w:cs="Consolas"/>
-                <w:color w:val="000000" w:themeColor="text1"/>
-                <w:sz w:val="18"/>
-              </w:rPr>
-            </w:pPr>
-          </w:p>
-          <w:p>
-            <w:pPr>
-              <w:spacing w:after="0" w:line="240" w:lineRule="auto"/>
-              <w:rPr>
-                <w:rFonts w:ascii="Consolas" w:eastAsia="Times New Roman" w:hAnsi="Consolas" w:cs="Consolas"/>
-                <w:color w:val="000000" w:themeColor="text1"/>
-                <w:sz w:val="18"/>
-              </w:rPr>
-            </w:pPr>
-          </w:p>
-          <w:p>
-            <w:pPr>
-              <w:spacing w:after="0" w:line="240" w:lineRule="auto"/>
-              <w:rPr>
-                <w:rFonts w:ascii="Consolas" w:eastAsia="Times New Roman" w:hAnsi="Consolas" w:cs="Consolas"/>
-                <w:color w:val="000000" w:themeColor="text1"/>
-                <w:sz w:val="18"/>
-              </w:rPr>
-            </w:pPr>
-          </w:p>
-          <w:p>
-            <w:pPr>
-              <w:spacing w:after="0" w:line="240" w:lineRule="auto"/>
-              <w:rPr>
-                <w:rFonts w:ascii="Consolas" w:eastAsia="Times New Roman" w:hAnsi="Consolas" w:cs="Consolas"/>
-                <w:color w:val="000000" w:themeColor="text1"/>
-                <w:sz w:val="18"/>
-              </w:rPr>
-            </w:pPr>
-          </w:p>
-          <w:p>
-            <w:pPr>
-              <w:spacing w:after="0" w:line="240" w:lineRule="auto"/>
-              <w:rPr>
-                <w:rFonts w:ascii="Consolas" w:eastAsia="Times New Roman" w:hAnsi="Consolas" w:cs="Consolas"/>
-                <w:color w:val="000000" w:themeColor="text1"/>
-                <w:sz w:val="18"/>
-              </w:rPr>
-            </w:pPr>
-          </w:p>
-          <w:p>
-            <w:pPr>
-              <w:spacing w:after="0" w:line="240" w:lineRule="auto"/>
-              <w:rPr>
-                <w:rFonts w:ascii="Consolas" w:eastAsia="Times New Roman" w:hAnsi="Consolas" w:cs="Consolas"/>
-                <w:color w:val="000000" w:themeColor="text1"/>
-                <w:sz w:val="18"/>
-              </w:rPr>
-            </w:pPr>
-          </w:p>
-          <w:p>
-            <w:pPr>
-              <w:spacing w:after="0" w:line="240" w:lineRule="auto"/>
-              <w:rPr>
-                <w:rFonts w:ascii="Consolas" w:eastAsia="Times New Roman" w:hAnsi="Consolas" w:cs="Consolas"/>
-                <w:color w:val="000000" w:themeColor="text1"/>
-                <w:sz w:val="18"/>
-              </w:rPr>
-            </w:pPr>
-          </w:p>
-          <w:p>
-            <w:pPr>
-              <w:spacing w:after="0" w:line="240" w:lineRule="auto"/>
-              <w:rPr>
-                <w:rFonts w:ascii="Consolas" w:eastAsia="Times New Roman" w:hAnsi="Consolas" w:cs="Consolas"/>
-                <w:color w:val="000000" w:themeColor="text1"/>
-                <w:sz w:val="18"/>
-              </w:rPr>
-            </w:pPr>
+            <w:bookmarkStart w:id="0" w:name="_GoBack"/>
+            <w:bookmarkEnd w:id="0"/>
           </w:p>
         </w:tc>
         <w:tc>
@@ -3019,15 +2956,167 @@
           </w:tcPr>
           <w:p>
             <w:pPr>
+              <w:pStyle w:val="HTMLPreformatted"/>
+            </w:pPr>
+            <w:r>
+              <w:t>plaintext</w:t>
+            </w:r>
+          </w:p>
+          <w:p>
+            <w:pPr>
+              <w:pStyle w:val="HTMLPreformatted"/>
+            </w:pPr>
+          </w:p>
+          <w:p>
+            <w:pPr>
+              <w:pStyle w:val="HTMLPreformatted"/>
+              <w:rPr>
+                <w:rStyle w:val="HTMLCode"/>
+              </w:rPr>
+            </w:pPr>
+            <w:r>
+              <w:rPr>
+                <w:rStyle w:val="HTMLCode"/>
+              </w:rPr>
+              <w:t>BEGIN</w:t>
+            </w:r>
+          </w:p>
+          <w:p>
+            <w:pPr>
+              <w:pStyle w:val="HTMLPreformatted"/>
+              <w:rPr>
+                <w:rStyle w:val="HTMLCode"/>
+              </w:rPr>
+            </w:pPr>
+            <w:r>
+              <w:rPr>
+                <w:rStyle w:val="HTMLCode"/>
+              </w:rPr>
+              <w:t xml:space="preserve">   INPUT bilangan</w:t>
+            </w:r>
+          </w:p>
+          <w:p>
+            <w:pPr>
+              <w:pStyle w:val="HTMLPreformatted"/>
+              <w:rPr>
+                <w:rStyle w:val="HTMLCode"/>
+              </w:rPr>
+            </w:pPr>
+            <w:r>
+              <w:rPr>
+                <w:rStyle w:val="HTMLCode"/>
+              </w:rPr>
+              <w:t xml:space="preserve">   IF bilangan &gt; 0 THEN</w:t>
+            </w:r>
+          </w:p>
+          <w:p>
+            <w:pPr>
+              <w:pStyle w:val="HTMLPreformatted"/>
+              <w:rPr>
+                <w:rStyle w:val="HTMLCode"/>
+              </w:rPr>
+            </w:pPr>
+            <w:r>
+              <w:rPr>
+                <w:rStyle w:val="HTMLCode"/>
+              </w:rPr>
+              <w:t xml:space="preserve">      OUTPUT "Bilangan positif"</w:t>
+            </w:r>
+          </w:p>
+          <w:p>
+            <w:pPr>
+              <w:pStyle w:val="HTMLPreformatted"/>
+              <w:rPr>
+                <w:rStyle w:val="HTMLCode"/>
+              </w:rPr>
+            </w:pPr>
+            <w:r>
+              <w:rPr>
+                <w:rStyle w:val="HTMLCode"/>
+              </w:rPr>
+              <w:t xml:space="preserve">   ELSE IF bilangan &lt; 0 THEN</w:t>
+            </w:r>
+          </w:p>
+          <w:p>
+            <w:pPr>
+              <w:pStyle w:val="HTMLPreformatted"/>
+              <w:rPr>
+                <w:rStyle w:val="HTMLCode"/>
+              </w:rPr>
+            </w:pPr>
+            <w:r>
+              <w:rPr>
+                <w:rStyle w:val="HTMLCode"/>
+              </w:rPr>
+              <w:t xml:space="preserve">      OUTPUT "Bilangan negatif"</w:t>
+            </w:r>
+          </w:p>
+          <w:p>
+            <w:pPr>
+              <w:pStyle w:val="HTMLPreformatted"/>
+              <w:rPr>
+                <w:rStyle w:val="HTMLCode"/>
+              </w:rPr>
+            </w:pPr>
+            <w:r>
+              <w:rPr>
+                <w:rStyle w:val="HTMLCode"/>
+              </w:rPr>
+              <w:t xml:space="preserve">   ELSE</w:t>
+            </w:r>
+          </w:p>
+          <w:p>
+            <w:pPr>
+              <w:pStyle w:val="HTMLPreformatted"/>
+              <w:rPr>
+                <w:rStyle w:val="HTMLCode"/>
+              </w:rPr>
+            </w:pPr>
+            <w:r>
+              <w:rPr>
+                <w:rStyle w:val="HTMLCode"/>
+              </w:rPr>
+              <w:t xml:space="preserve">      OUTPUT "Bilangan nol"</w:t>
+            </w:r>
+          </w:p>
+          <w:p>
+            <w:pPr>
+              <w:pStyle w:val="HTMLPreformatted"/>
+              <w:rPr>
+                <w:rStyle w:val="HTMLCode"/>
+              </w:rPr>
+            </w:pPr>
+            <w:r>
+              <w:rPr>
+                <w:rStyle w:val="HTMLCode"/>
+              </w:rPr>
+              <w:t xml:space="preserve">   ENDIF</w:t>
+            </w:r>
+          </w:p>
+          <w:p>
+            <w:pPr>
+              <w:pStyle w:val="HTMLPreformatted"/>
+              <w:rPr>
+                <w:rStyle w:val="HTMLCode"/>
+              </w:rPr>
+            </w:pPr>
+            <w:r>
+              <w:rPr>
+                <w:rStyle w:val="HTMLCode"/>
+              </w:rPr>
+              <w:t>END</w:t>
+            </w:r>
+          </w:p>
+          <w:p>
+            <w:pPr>
               <w:tabs>
                 <w:tab w:val="left" w:pos="1560"/>
               </w:tabs>
               <w:spacing w:after="0" w:line="240" w:lineRule="auto"/>
-              <w:ind w:left="29"/>
-              <w:rPr>
-                <w:rFonts w:ascii="Consolas" w:eastAsia="Times New Roman" w:hAnsi="Consolas" w:cs="Consolas"/>
-                <w:b/>
-                <w:color w:val="000000" w:themeColor="text1"/>
+              <w:rPr>
+                <w:rFonts w:ascii="Consolas" w:eastAsia="Times New Roman" w:hAnsi="Consolas" w:cs="Consolas"/>
+                <w:color w:val="000000" w:themeColor="text1"/>
+                <w:lang w:val="id-ID"/>
               </w:rPr>
             </w:pPr>
           </w:p>
@@ -3044,11 +3133,44 @@
           </w:tcPr>
           <w:p>
             <w:pPr>
-              <w:spacing w:after="0" w:line="240" w:lineRule="auto"/>
-              <w:ind w:left="29"/>
-              <w:rPr>
-                <w:rFonts w:ascii="Consolas" w:eastAsia="Times New Roman" w:hAnsi="Consolas" w:cs="Consolas"/>
-                <w:color w:val="000000" w:themeColor="text1"/>
+              <w:shd w:val="clear" w:color="auto" w:fill="F8F9FA"/>
+              <w:spacing w:after="0" w:line="240" w:lineRule="auto"/>
+              <w:rPr>
+                <w:rFonts w:ascii="Times New Roman" w:eastAsia="Times New Roman" w:hAnsi="Times New Roman" w:cs="Times New Roman"/>
+                <w:i/>
+                <w:iCs/>
+                <w:color w:val="1F1F1F"/>
+                <w:sz w:val="20"/>
+                <w:szCs w:val="20"/>
+                <w:lang w:val="id-ID" w:eastAsia="id-ID"/>
+              </w:rPr>
+            </w:pPr>
+          </w:p>
+          <w:p>
+            <w:pPr>
+              <w:tabs>
+                <w:tab w:val="left" w:pos="916"/>
+                <w:tab w:val="left" w:pos="1832"/>
+                <w:tab w:val="left" w:pos="2748"/>
+                <w:tab w:val="left" w:pos="3664"/>
+                <w:tab w:val="left" w:pos="4580"/>
+                <w:tab w:val="left" w:pos="5496"/>
+                <w:tab w:val="left" w:pos="6412"/>
+                <w:tab w:val="left" w:pos="7328"/>
+                <w:tab w:val="left" w:pos="8244"/>
+                <w:tab w:val="left" w:pos="9160"/>
+                <w:tab w:val="left" w:pos="10076"/>
+                <w:tab w:val="left" w:pos="10992"/>
+                <w:tab w:val="left" w:pos="11908"/>
+                <w:tab w:val="left" w:pos="12824"/>
+                <w:tab w:val="left" w:pos="13740"/>
+                <w:tab w:val="left" w:pos="14656"/>
+              </w:tabs>
+              <w:spacing w:after="0" w:line="540" w:lineRule="atLeast"/>
+              <w:rPr>
+                <w:rFonts w:ascii="Consolas" w:eastAsia="Times New Roman" w:hAnsi="Consolas" w:cs="Courier New"/>
+                <w:color w:val="1F1F1F"/>
+                <w:lang w:val="id-ID" w:eastAsia="id-ID"/>
               </w:rPr>
             </w:pPr>
           </w:p>
@@ -3066,12 +3188,931 @@
           <w:p>
             <w:pPr>
               <w:spacing w:after="0" w:line="240" w:lineRule="auto"/>
-              <w:ind w:left="29"/>
-              <w:rPr>
-                <w:rFonts w:ascii="Consolas" w:eastAsia="Times New Roman" w:hAnsi="Consolas" w:cs="Consolas"/>
-                <w:color w:val="000000" w:themeColor="text1"/>
-              </w:rPr>
-            </w:pPr>
+              <w:rPr>
+                <w:rFonts w:ascii="Consolas" w:eastAsia="Times New Roman" w:hAnsi="Consolas" w:cs="Consolas"/>
+                <w:color w:val="000000" w:themeColor="text1"/>
+                <w:sz w:val="20"/>
+                <w:szCs w:val="20"/>
+                <w:lang w:val="id-ID"/>
+              </w:rPr>
+            </w:pPr>
+            <w:r>
+              <w:rPr>
+                <w:rFonts w:ascii="Consolas" w:eastAsia="Times New Roman" w:hAnsi="Consolas" w:cs="Consolas"/>
+                <w:color w:val="000000" w:themeColor="text1"/>
+                <w:sz w:val="20"/>
+                <w:szCs w:val="20"/>
+                <w:lang w:val="id-ID"/>
+              </w:rPr>
+              <w:t>&lt;?php</w:t>
+            </w:r>
+          </w:p>
+          <w:p>
+            <w:pPr>
+              <w:spacing w:after="0" w:line="240" w:lineRule="auto"/>
+              <w:rPr>
+                <w:rFonts w:ascii="Consolas" w:eastAsia="Times New Roman" w:hAnsi="Consolas" w:cs="Consolas"/>
+                <w:color w:val="000000" w:themeColor="text1"/>
+                <w:sz w:val="20"/>
+                <w:szCs w:val="20"/>
+                <w:lang w:val="id-ID"/>
+              </w:rPr>
+            </w:pPr>
+            <w:r>
+              <w:rPr>
+                <w:rFonts w:ascii="Consolas" w:eastAsia="Times New Roman" w:hAnsi="Consolas" w:cs="Consolas"/>
+                <w:color w:val="000000" w:themeColor="text1"/>
+                <w:sz w:val="20"/>
+                <w:szCs w:val="20"/>
+                <w:lang w:val="id-ID"/>
+              </w:rPr>
+              <w:t>// Daftar hari libur nasional</w:t>
+            </w:r>
+          </w:p>
+          <w:p>
+            <w:pPr>
+              <w:spacing w:after="0" w:line="240" w:lineRule="auto"/>
+              <w:rPr>
+                <w:rFonts w:ascii="Consolas" w:eastAsia="Times New Roman" w:hAnsi="Consolas" w:cs="Consolas"/>
+                <w:color w:val="000000" w:themeColor="text1"/>
+                <w:sz w:val="20"/>
+                <w:szCs w:val="20"/>
+                <w:lang w:val="id-ID"/>
+              </w:rPr>
+            </w:pPr>
+            <w:r>
+              <w:rPr>
+                <w:rFonts w:ascii="Consolas" w:eastAsia="Times New Roman" w:hAnsi="Consolas" w:cs="Consolas"/>
+                <w:color w:val="000000" w:themeColor="text1"/>
+                <w:sz w:val="20"/>
+                <w:szCs w:val="20"/>
+                <w:lang w:val="id-ID"/>
+              </w:rPr>
+              <w:t>$publicHolidays = [</w:t>
+            </w:r>
+          </w:p>
+          <w:p>
+            <w:pPr>
+              <w:spacing w:after="0" w:line="240" w:lineRule="auto"/>
+              <w:rPr>
+                <w:rFonts w:ascii="Consolas" w:eastAsia="Times New Roman" w:hAnsi="Consolas" w:cs="Consolas"/>
+                <w:color w:val="000000" w:themeColor="text1"/>
+                <w:sz w:val="20"/>
+                <w:szCs w:val="20"/>
+                <w:lang w:val="id-ID"/>
+              </w:rPr>
+            </w:pPr>
+            <w:r>
+              <w:rPr>
+                <w:rFonts w:ascii="Consolas" w:eastAsia="Times New Roman" w:hAnsi="Consolas" w:cs="Consolas"/>
+                <w:color w:val="000000" w:themeColor="text1"/>
+                <w:sz w:val="20"/>
+                <w:szCs w:val="20"/>
+                <w:lang w:val="id-ID"/>
+              </w:rPr>
+              <w:t xml:space="preserve">    '2024-01-01', // Tahun Baru</w:t>
+            </w:r>
+          </w:p>
+          <w:p>
+            <w:pPr>
+              <w:spacing w:after="0" w:line="240" w:lineRule="auto"/>
+              <w:rPr>
+                <w:rFonts w:ascii="Consolas" w:eastAsia="Times New Roman" w:hAnsi="Consolas" w:cs="Consolas"/>
+                <w:color w:val="000000" w:themeColor="text1"/>
+                <w:sz w:val="20"/>
+                <w:szCs w:val="20"/>
+                <w:lang w:val="id-ID"/>
+              </w:rPr>
+            </w:pPr>
+            <w:r>
+              <w:rPr>
+                <w:rFonts w:ascii="Consolas" w:eastAsia="Times New Roman" w:hAnsi="Consolas" w:cs="Consolas"/>
+                <w:color w:val="000000" w:themeColor="text1"/>
+                <w:sz w:val="20"/>
+                <w:szCs w:val="20"/>
+                <w:lang w:val="id-ID"/>
+              </w:rPr>
+              <w:t xml:space="preserve">    '2024-12-25', // Natal</w:t>
+            </w:r>
+          </w:p>
+          <w:p>
+            <w:pPr>
+              <w:spacing w:after="0" w:line="240" w:lineRule="auto"/>
+              <w:rPr>
+                <w:rFonts w:ascii="Consolas" w:eastAsia="Times New Roman" w:hAnsi="Consolas" w:cs="Consolas"/>
+                <w:color w:val="000000" w:themeColor="text1"/>
+                <w:sz w:val="20"/>
+                <w:szCs w:val="20"/>
+                <w:lang w:val="id-ID"/>
+              </w:rPr>
+            </w:pPr>
+            <w:r>
+              <w:rPr>
+                <w:rFonts w:ascii="Consolas" w:eastAsia="Times New Roman" w:hAnsi="Consolas" w:cs="Consolas"/>
+                <w:color w:val="000000" w:themeColor="text1"/>
+                <w:sz w:val="20"/>
+                <w:szCs w:val="20"/>
+                <w:lang w:val="id-ID"/>
+              </w:rPr>
+              <w:t xml:space="preserve">    // Tambahkan tanggal libur lainnya</w:t>
+            </w:r>
+          </w:p>
+          <w:p>
+            <w:pPr>
+              <w:spacing w:after="0" w:line="240" w:lineRule="auto"/>
+              <w:rPr>
+                <w:rFonts w:ascii="Consolas" w:eastAsia="Times New Roman" w:hAnsi="Consolas" w:cs="Consolas"/>
+                <w:color w:val="000000" w:themeColor="text1"/>
+                <w:sz w:val="20"/>
+                <w:szCs w:val="20"/>
+                <w:lang w:val="id-ID"/>
+              </w:rPr>
+            </w:pPr>
+            <w:r>
+              <w:rPr>
+                <w:rFonts w:ascii="Consolas" w:eastAsia="Times New Roman" w:hAnsi="Consolas" w:cs="Consolas"/>
+                <w:color w:val="000000" w:themeColor="text1"/>
+                <w:sz w:val="20"/>
+                <w:szCs w:val="20"/>
+                <w:lang w:val="id-ID"/>
+              </w:rPr>
+              <w:t>];</w:t>
+            </w:r>
+          </w:p>
+          <w:p>
+            <w:pPr>
+              <w:spacing w:after="0" w:line="240" w:lineRule="auto"/>
+              <w:rPr>
+                <w:rFonts w:ascii="Consolas" w:eastAsia="Times New Roman" w:hAnsi="Consolas" w:cs="Consolas"/>
+                <w:color w:val="000000" w:themeColor="text1"/>
+                <w:sz w:val="20"/>
+                <w:szCs w:val="20"/>
+                <w:lang w:val="id-ID"/>
+              </w:rPr>
+            </w:pPr>
+          </w:p>
+          <w:p>
+            <w:pPr>
+              <w:spacing w:after="0" w:line="240" w:lineRule="auto"/>
+              <w:rPr>
+                <w:rFonts w:ascii="Consolas" w:eastAsia="Times New Roman" w:hAnsi="Consolas" w:cs="Consolas"/>
+                <w:color w:val="000000" w:themeColor="text1"/>
+                <w:sz w:val="20"/>
+                <w:szCs w:val="20"/>
+                <w:lang w:val="id-ID"/>
+              </w:rPr>
+            </w:pPr>
+            <w:r>
+              <w:rPr>
+                <w:rFonts w:ascii="Consolas" w:eastAsia="Times New Roman" w:hAnsi="Consolas" w:cs="Consolas"/>
+                <w:color w:val="000000" w:themeColor="text1"/>
+                <w:sz w:val="20"/>
+                <w:szCs w:val="20"/>
+                <w:lang w:val="id-ID"/>
+              </w:rPr>
+              <w:t>// Fungsi untuk memeriksa apakah tanggal adalah hari kerja</w:t>
+            </w:r>
+          </w:p>
+          <w:p>
+            <w:pPr>
+              <w:spacing w:after="0" w:line="240" w:lineRule="auto"/>
+              <w:rPr>
+                <w:rFonts w:ascii="Consolas" w:eastAsia="Times New Roman" w:hAnsi="Consolas" w:cs="Consolas"/>
+                <w:color w:val="000000" w:themeColor="text1"/>
+                <w:sz w:val="20"/>
+                <w:szCs w:val="20"/>
+                <w:lang w:val="id-ID"/>
+              </w:rPr>
+            </w:pPr>
+            <w:r>
+              <w:rPr>
+                <w:rFonts w:ascii="Consolas" w:eastAsia="Times New Roman" w:hAnsi="Consolas" w:cs="Consolas"/>
+                <w:color w:val="000000" w:themeColor="text1"/>
+                <w:sz w:val="20"/>
+                <w:szCs w:val="20"/>
+                <w:lang w:val="id-ID"/>
+              </w:rPr>
+              <w:t>function isWorkday($date) {</w:t>
+            </w:r>
+          </w:p>
+          <w:p>
+            <w:pPr>
+              <w:spacing w:after="0" w:line="240" w:lineRule="auto"/>
+              <w:rPr>
+                <w:rFonts w:ascii="Consolas" w:eastAsia="Times New Roman" w:hAnsi="Consolas" w:cs="Consolas"/>
+                <w:color w:val="000000" w:themeColor="text1"/>
+                <w:sz w:val="20"/>
+                <w:szCs w:val="20"/>
+                <w:lang w:val="id-ID"/>
+              </w:rPr>
+            </w:pPr>
+            <w:r>
+              <w:rPr>
+                <w:rFonts w:ascii="Consolas" w:eastAsia="Times New Roman" w:hAnsi="Consolas" w:cs="Consolas"/>
+                <w:color w:val="000000" w:themeColor="text1"/>
+                <w:sz w:val="20"/>
+                <w:szCs w:val="20"/>
+                <w:lang w:val="id-ID"/>
+              </w:rPr>
+              <w:t xml:space="preserve">    global $publicHolidays;</w:t>
+            </w:r>
+          </w:p>
+          <w:p>
+            <w:pPr>
+              <w:spacing w:after="0" w:line="240" w:lineRule="auto"/>
+              <w:rPr>
+                <w:rFonts w:ascii="Consolas" w:eastAsia="Times New Roman" w:hAnsi="Consolas" w:cs="Consolas"/>
+                <w:color w:val="000000" w:themeColor="text1"/>
+                <w:sz w:val="20"/>
+                <w:szCs w:val="20"/>
+                <w:lang w:val="id-ID"/>
+              </w:rPr>
+            </w:pPr>
+            <w:r>
+              <w:rPr>
+                <w:rFonts w:ascii="Consolas" w:eastAsia="Times New Roman" w:hAnsi="Consolas" w:cs="Consolas"/>
+                <w:color w:val="000000" w:themeColor="text1"/>
+                <w:sz w:val="20"/>
+                <w:szCs w:val="20"/>
+                <w:lang w:val="id-ID"/>
+              </w:rPr>
+              <w:t xml:space="preserve">    $date = new DateTime($date);</w:t>
+            </w:r>
+          </w:p>
+          <w:p>
+            <w:pPr>
+              <w:spacing w:after="0" w:line="240" w:lineRule="auto"/>
+              <w:rPr>
+                <w:rFonts w:ascii="Consolas" w:eastAsia="Times New Roman" w:hAnsi="Consolas" w:cs="Consolas"/>
+                <w:color w:val="000000" w:themeColor="text1"/>
+                <w:sz w:val="20"/>
+                <w:szCs w:val="20"/>
+                <w:lang w:val="id-ID"/>
+              </w:rPr>
+            </w:pPr>
+            <w:r>
+              <w:rPr>
+                <w:rFonts w:ascii="Consolas" w:eastAsia="Times New Roman" w:hAnsi="Consolas" w:cs="Consolas"/>
+                <w:color w:val="000000" w:themeColor="text1"/>
+                <w:sz w:val="20"/>
+                <w:szCs w:val="20"/>
+                <w:lang w:val="id-ID"/>
+              </w:rPr>
+              <w:t xml:space="preserve">    $dayOfWeek = $date-&gt;format('w');</w:t>
+            </w:r>
+          </w:p>
+          <w:p>
+            <w:pPr>
+              <w:spacing w:after="0" w:line="240" w:lineRule="auto"/>
+              <w:rPr>
+                <w:rFonts w:ascii="Consolas" w:eastAsia="Times New Roman" w:hAnsi="Consolas" w:cs="Consolas"/>
+                <w:color w:val="000000" w:themeColor="text1"/>
+                <w:sz w:val="20"/>
+                <w:szCs w:val="20"/>
+                <w:lang w:val="id-ID"/>
+              </w:rPr>
+            </w:pPr>
+            <w:r>
+              <w:rPr>
+                <w:rFonts w:ascii="Consolas" w:eastAsia="Times New Roman" w:hAnsi="Consolas" w:cs="Consolas"/>
+                <w:color w:val="000000" w:themeColor="text1"/>
+                <w:sz w:val="20"/>
+                <w:szCs w:val="20"/>
+                <w:lang w:val="id-ID"/>
+              </w:rPr>
+              <w:t xml:space="preserve">    $formattedDate = $date-&gt;format('Y-m-d');</w:t>
+            </w:r>
+          </w:p>
+          <w:p>
+            <w:pPr>
+              <w:spacing w:after="0" w:line="240" w:lineRule="auto"/>
+              <w:rPr>
+                <w:rFonts w:ascii="Consolas" w:eastAsia="Times New Roman" w:hAnsi="Consolas" w:cs="Consolas"/>
+                <w:color w:val="000000" w:themeColor="text1"/>
+                <w:sz w:val="20"/>
+                <w:szCs w:val="20"/>
+                <w:lang w:val="id-ID"/>
+              </w:rPr>
+            </w:pPr>
+          </w:p>
+          <w:p>
+            <w:pPr>
+              <w:spacing w:after="0" w:line="240" w:lineRule="auto"/>
+              <w:rPr>
+                <w:rFonts w:ascii="Consolas" w:eastAsia="Times New Roman" w:hAnsi="Consolas" w:cs="Consolas"/>
+                <w:color w:val="000000" w:themeColor="text1"/>
+                <w:sz w:val="20"/>
+                <w:szCs w:val="20"/>
+                <w:lang w:val="id-ID"/>
+              </w:rPr>
+            </w:pPr>
+            <w:r>
+              <w:rPr>
+                <w:rFonts w:ascii="Consolas" w:eastAsia="Times New Roman" w:hAnsi="Consolas" w:cs="Consolas"/>
+                <w:color w:val="000000" w:themeColor="text1"/>
+                <w:sz w:val="20"/>
+                <w:szCs w:val="20"/>
+                <w:lang w:val="id-ID"/>
+              </w:rPr>
+              <w:t xml:space="preserve">    // Memeriksa apakah tanggal adalah akhir pekan atau hari libur</w:t>
+            </w:r>
+          </w:p>
+          <w:p>
+            <w:pPr>
+              <w:spacing w:after="0" w:line="240" w:lineRule="auto"/>
+              <w:rPr>
+                <w:rFonts w:ascii="Consolas" w:eastAsia="Times New Roman" w:hAnsi="Consolas" w:cs="Consolas"/>
+                <w:color w:val="000000" w:themeColor="text1"/>
+                <w:sz w:val="20"/>
+                <w:szCs w:val="20"/>
+                <w:lang w:val="id-ID"/>
+              </w:rPr>
+            </w:pPr>
+            <w:r>
+              <w:rPr>
+                <w:rFonts w:ascii="Consolas" w:eastAsia="Times New Roman" w:hAnsi="Consolas" w:cs="Consolas"/>
+                <w:color w:val="000000" w:themeColor="text1"/>
+                <w:sz w:val="20"/>
+                <w:szCs w:val="20"/>
+                <w:lang w:val="id-ID"/>
+              </w:rPr>
+              <w:t xml:space="preserve">    if ($dayOfWeek &gt;= 1 &amp;&amp; $dayOfWeek &lt;= 5 &amp;&amp; !in_array($formattedDate, $publicHolidays)) {</w:t>
+            </w:r>
+          </w:p>
+          <w:p>
+            <w:pPr>
+              <w:spacing w:after="0" w:line="240" w:lineRule="auto"/>
+              <w:rPr>
+                <w:rFonts w:ascii="Consolas" w:eastAsia="Times New Roman" w:hAnsi="Consolas" w:cs="Consolas"/>
+                <w:color w:val="000000" w:themeColor="text1"/>
+                <w:sz w:val="20"/>
+                <w:szCs w:val="20"/>
+                <w:lang w:val="id-ID"/>
+              </w:rPr>
+            </w:pPr>
+            <w:r>
+              <w:rPr>
+                <w:rFonts w:ascii="Consolas" w:eastAsia="Times New Roman" w:hAnsi="Consolas" w:cs="Consolas"/>
+                <w:color w:val="000000" w:themeColor="text1"/>
+                <w:sz w:val="20"/>
+                <w:szCs w:val="20"/>
+                <w:lang w:val="id-ID"/>
+              </w:rPr>
+              <w:t xml:space="preserve">        return true;</w:t>
+            </w:r>
+          </w:p>
+          <w:p>
+            <w:pPr>
+              <w:spacing w:after="0" w:line="240" w:lineRule="auto"/>
+              <w:rPr>
+                <w:rFonts w:ascii="Consolas" w:eastAsia="Times New Roman" w:hAnsi="Consolas" w:cs="Consolas"/>
+                <w:color w:val="000000" w:themeColor="text1"/>
+                <w:sz w:val="20"/>
+                <w:szCs w:val="20"/>
+                <w:lang w:val="id-ID"/>
+              </w:rPr>
+            </w:pPr>
+            <w:r>
+              <w:rPr>
+                <w:rFonts w:ascii="Consolas" w:eastAsia="Times New Roman" w:hAnsi="Consolas" w:cs="Consolas"/>
+                <w:color w:val="000000" w:themeColor="text1"/>
+                <w:sz w:val="20"/>
+                <w:szCs w:val="20"/>
+                <w:lang w:val="id-ID"/>
+              </w:rPr>
+              <w:t xml:space="preserve">    }</w:t>
+            </w:r>
+          </w:p>
+          <w:p>
+            <w:pPr>
+              <w:spacing w:after="0" w:line="240" w:lineRule="auto"/>
+              <w:rPr>
+                <w:rFonts w:ascii="Consolas" w:eastAsia="Times New Roman" w:hAnsi="Consolas" w:cs="Consolas"/>
+                <w:color w:val="000000" w:themeColor="text1"/>
+                <w:sz w:val="20"/>
+                <w:szCs w:val="20"/>
+                <w:lang w:val="id-ID"/>
+              </w:rPr>
+            </w:pPr>
+            <w:r>
+              <w:rPr>
+                <w:rFonts w:ascii="Consolas" w:eastAsia="Times New Roman" w:hAnsi="Consolas" w:cs="Consolas"/>
+                <w:color w:val="000000" w:themeColor="text1"/>
+                <w:sz w:val="20"/>
+                <w:szCs w:val="20"/>
+                <w:lang w:val="id-ID"/>
+              </w:rPr>
+              <w:t xml:space="preserve">    return false;</w:t>
+            </w:r>
+          </w:p>
+          <w:p>
+            <w:pPr>
+              <w:spacing w:after="0" w:line="240" w:lineRule="auto"/>
+              <w:rPr>
+                <w:rFonts w:ascii="Consolas" w:eastAsia="Times New Roman" w:hAnsi="Consolas" w:cs="Consolas"/>
+                <w:color w:val="000000" w:themeColor="text1"/>
+                <w:sz w:val="20"/>
+                <w:szCs w:val="20"/>
+                <w:lang w:val="id-ID"/>
+              </w:rPr>
+            </w:pPr>
+            <w:r>
+              <w:rPr>
+                <w:rFonts w:ascii="Consolas" w:eastAsia="Times New Roman" w:hAnsi="Consolas" w:cs="Consolas"/>
+                <w:color w:val="000000" w:themeColor="text1"/>
+                <w:sz w:val="20"/>
+                <w:szCs w:val="20"/>
+                <w:lang w:val="id-ID"/>
+              </w:rPr>
+              <w:t>}</w:t>
+            </w:r>
+          </w:p>
+          <w:p>
+            <w:pPr>
+              <w:spacing w:after="0" w:line="240" w:lineRule="auto"/>
+              <w:rPr>
+                <w:rFonts w:ascii="Consolas" w:eastAsia="Times New Roman" w:hAnsi="Consolas" w:cs="Consolas"/>
+                <w:color w:val="000000" w:themeColor="text1"/>
+                <w:sz w:val="20"/>
+                <w:szCs w:val="20"/>
+                <w:lang w:val="id-ID"/>
+              </w:rPr>
+            </w:pPr>
+          </w:p>
+          <w:p>
+            <w:pPr>
+              <w:spacing w:after="0" w:line="240" w:lineRule="auto"/>
+              <w:rPr>
+                <w:rFonts w:ascii="Consolas" w:eastAsia="Times New Roman" w:hAnsi="Consolas" w:cs="Consolas"/>
+                <w:color w:val="000000" w:themeColor="text1"/>
+                <w:sz w:val="20"/>
+                <w:szCs w:val="20"/>
+                <w:lang w:val="id-ID"/>
+              </w:rPr>
+            </w:pPr>
+            <w:r>
+              <w:rPr>
+                <w:rFonts w:ascii="Consolas" w:eastAsia="Times New Roman" w:hAnsi="Consolas" w:cs="Consolas"/>
+                <w:color w:val="000000" w:themeColor="text1"/>
+                <w:sz w:val="20"/>
+                <w:szCs w:val="20"/>
+                <w:lang w:val="id-ID"/>
+              </w:rPr>
+              <w:t>// Fungsi untuk mencetak hari kerja dalam rentang tanggal</w:t>
+            </w:r>
+          </w:p>
+          <w:p>
+            <w:pPr>
+              <w:spacing w:after="0" w:line="240" w:lineRule="auto"/>
+              <w:rPr>
+                <w:rFonts w:ascii="Consolas" w:eastAsia="Times New Roman" w:hAnsi="Consolas" w:cs="Consolas"/>
+                <w:color w:val="000000" w:themeColor="text1"/>
+                <w:sz w:val="20"/>
+                <w:szCs w:val="20"/>
+                <w:lang w:val="id-ID"/>
+              </w:rPr>
+            </w:pPr>
+            <w:r>
+              <w:rPr>
+                <w:rFonts w:ascii="Consolas" w:eastAsia="Times New Roman" w:hAnsi="Consolas" w:cs="Consolas"/>
+                <w:color w:val="000000" w:themeColor="text1"/>
+                <w:sz w:val="20"/>
+                <w:szCs w:val="20"/>
+                <w:lang w:val="id-ID"/>
+              </w:rPr>
+              <w:t>function printWorkdays($startDate, $endDate) {</w:t>
+            </w:r>
+          </w:p>
+          <w:p>
+            <w:pPr>
+              <w:spacing w:after="0" w:line="240" w:lineRule="auto"/>
+              <w:rPr>
+                <w:rFonts w:ascii="Consolas" w:eastAsia="Times New Roman" w:hAnsi="Consolas" w:cs="Consolas"/>
+                <w:color w:val="000000" w:themeColor="text1"/>
+                <w:sz w:val="20"/>
+                <w:szCs w:val="20"/>
+                <w:lang w:val="id-ID"/>
+              </w:rPr>
+            </w:pPr>
+            <w:r>
+              <w:rPr>
+                <w:rFonts w:ascii="Consolas" w:eastAsia="Times New Roman" w:hAnsi="Consolas" w:cs="Consolas"/>
+                <w:color w:val="000000" w:themeColor="text1"/>
+                <w:sz w:val="20"/>
+                <w:szCs w:val="20"/>
+                <w:lang w:val="id-ID"/>
+              </w:rPr>
+              <w:t xml:space="preserve">    $start = new DateTime($startDate);</w:t>
+            </w:r>
+          </w:p>
+          <w:p>
+            <w:pPr>
+              <w:spacing w:after="0" w:line="240" w:lineRule="auto"/>
+              <w:rPr>
+                <w:rFonts w:ascii="Consolas" w:eastAsia="Times New Roman" w:hAnsi="Consolas" w:cs="Consolas"/>
+                <w:color w:val="000000" w:themeColor="text1"/>
+                <w:sz w:val="20"/>
+                <w:szCs w:val="20"/>
+                <w:lang w:val="id-ID"/>
+              </w:rPr>
+            </w:pPr>
+            <w:r>
+              <w:rPr>
+                <w:rFonts w:ascii="Consolas" w:eastAsia="Times New Roman" w:hAnsi="Consolas" w:cs="Consolas"/>
+                <w:color w:val="000000" w:themeColor="text1"/>
+                <w:sz w:val="20"/>
+                <w:szCs w:val="20"/>
+                <w:lang w:val="id-ID"/>
+              </w:rPr>
+              <w:t xml:space="preserve">    $end = new DateTime($endDate);</w:t>
+            </w:r>
+          </w:p>
+          <w:p>
+            <w:pPr>
+              <w:spacing w:after="0" w:line="240" w:lineRule="auto"/>
+              <w:rPr>
+                <w:rFonts w:ascii="Consolas" w:eastAsia="Times New Roman" w:hAnsi="Consolas" w:cs="Consolas"/>
+                <w:color w:val="000000" w:themeColor="text1"/>
+                <w:sz w:val="20"/>
+                <w:szCs w:val="20"/>
+                <w:lang w:val="id-ID"/>
+              </w:rPr>
+            </w:pPr>
+            <w:r>
+              <w:rPr>
+                <w:rFonts w:ascii="Consolas" w:eastAsia="Times New Roman" w:hAnsi="Consolas" w:cs="Consolas"/>
+                <w:color w:val="000000" w:themeColor="text1"/>
+                <w:sz w:val="20"/>
+                <w:szCs w:val="20"/>
+                <w:lang w:val="id-ID"/>
+              </w:rPr>
+              <w:t xml:space="preserve">    $interval = new DateInterval('P1D'); // Interval 1 </w:t>
+            </w:r>
+            <w:r>
+              <w:rPr>
+                <w:rFonts w:ascii="Consolas" w:eastAsia="Times New Roman" w:hAnsi="Consolas" w:cs="Consolas"/>
+                <w:color w:val="000000" w:themeColor="text1"/>
+                <w:sz w:val="20"/>
+                <w:szCs w:val="20"/>
+                <w:lang w:val="id-ID"/>
+              </w:rPr>
+              <w:lastRenderedPageBreak/>
+              <w:t>hari</w:t>
+            </w:r>
+          </w:p>
+          <w:p>
+            <w:pPr>
+              <w:spacing w:after="0" w:line="240" w:lineRule="auto"/>
+              <w:rPr>
+                <w:rFonts w:ascii="Consolas" w:eastAsia="Times New Roman" w:hAnsi="Consolas" w:cs="Consolas"/>
+                <w:color w:val="000000" w:themeColor="text1"/>
+                <w:sz w:val="20"/>
+                <w:szCs w:val="20"/>
+                <w:lang w:val="id-ID"/>
+              </w:rPr>
+            </w:pPr>
+            <w:r>
+              <w:rPr>
+                <w:rFonts w:ascii="Consolas" w:eastAsia="Times New Roman" w:hAnsi="Consolas" w:cs="Consolas"/>
+                <w:color w:val="000000" w:themeColor="text1"/>
+                <w:sz w:val="20"/>
+                <w:szCs w:val="20"/>
+                <w:lang w:val="id-ID"/>
+              </w:rPr>
+              <w:t xml:space="preserve">    $dateRange = new DatePeriod($start, $interval, $end-&gt;modify('+1 day')); // Menambahkan satu hari agar endDate termasuk</w:t>
+            </w:r>
+          </w:p>
+          <w:p>
+            <w:pPr>
+              <w:spacing w:after="0" w:line="240" w:lineRule="auto"/>
+              <w:rPr>
+                <w:rFonts w:ascii="Consolas" w:eastAsia="Times New Roman" w:hAnsi="Consolas" w:cs="Consolas"/>
+                <w:color w:val="000000" w:themeColor="text1"/>
+                <w:sz w:val="20"/>
+                <w:szCs w:val="20"/>
+                <w:lang w:val="id-ID"/>
+              </w:rPr>
+            </w:pPr>
+            <w:r>
+              <w:rPr>
+                <w:rFonts w:ascii="Consolas" w:eastAsia="Times New Roman" w:hAnsi="Consolas" w:cs="Consolas"/>
+                <w:color w:val="000000" w:themeColor="text1"/>
+                <w:sz w:val="20"/>
+                <w:szCs w:val="20"/>
+                <w:lang w:val="id-ID"/>
+              </w:rPr>
+              <w:t xml:space="preserve">    </w:t>
+            </w:r>
+          </w:p>
+          <w:p>
+            <w:pPr>
+              <w:spacing w:after="0" w:line="240" w:lineRule="auto"/>
+              <w:rPr>
+                <w:rFonts w:ascii="Consolas" w:eastAsia="Times New Roman" w:hAnsi="Consolas" w:cs="Consolas"/>
+                <w:color w:val="000000" w:themeColor="text1"/>
+                <w:sz w:val="20"/>
+                <w:szCs w:val="20"/>
+                <w:lang w:val="id-ID"/>
+              </w:rPr>
+            </w:pPr>
+            <w:r>
+              <w:rPr>
+                <w:rFonts w:ascii="Consolas" w:eastAsia="Times New Roman" w:hAnsi="Consolas" w:cs="Consolas"/>
+                <w:color w:val="000000" w:themeColor="text1"/>
+                <w:sz w:val="20"/>
+                <w:szCs w:val="20"/>
+                <w:lang w:val="id-ID"/>
+              </w:rPr>
+              <w:t xml:space="preserve">    foreach ($dateRange as $date) {</w:t>
+            </w:r>
+          </w:p>
+          <w:p>
+            <w:pPr>
+              <w:spacing w:after="0" w:line="240" w:lineRule="auto"/>
+              <w:rPr>
+                <w:rFonts w:ascii="Consolas" w:eastAsia="Times New Roman" w:hAnsi="Consolas" w:cs="Consolas"/>
+                <w:color w:val="000000" w:themeColor="text1"/>
+                <w:sz w:val="20"/>
+                <w:szCs w:val="20"/>
+                <w:lang w:val="id-ID"/>
+              </w:rPr>
+            </w:pPr>
+            <w:r>
+              <w:rPr>
+                <w:rFonts w:ascii="Consolas" w:eastAsia="Times New Roman" w:hAnsi="Consolas" w:cs="Consolas"/>
+                <w:color w:val="000000" w:themeColor="text1"/>
+                <w:sz w:val="20"/>
+                <w:szCs w:val="20"/>
+                <w:lang w:val="id-ID"/>
+              </w:rPr>
+              <w:t xml:space="preserve">        if (isWorkday($date-&gt;format('Y-m-d'))) {</w:t>
+            </w:r>
+          </w:p>
+          <w:p>
+            <w:pPr>
+              <w:spacing w:after="0" w:line="240" w:lineRule="auto"/>
+              <w:rPr>
+                <w:rFonts w:ascii="Consolas" w:eastAsia="Times New Roman" w:hAnsi="Consolas" w:cs="Consolas"/>
+                <w:color w:val="000000" w:themeColor="text1"/>
+                <w:sz w:val="20"/>
+                <w:szCs w:val="20"/>
+                <w:lang w:val="id-ID"/>
+              </w:rPr>
+            </w:pPr>
+            <w:r>
+              <w:rPr>
+                <w:rFonts w:ascii="Consolas" w:eastAsia="Times New Roman" w:hAnsi="Consolas" w:cs="Consolas"/>
+                <w:color w:val="000000" w:themeColor="text1"/>
+                <w:sz w:val="20"/>
+                <w:szCs w:val="20"/>
+                <w:lang w:val="id-ID"/>
+              </w:rPr>
+              <w:t xml:space="preserve">            echo $date-&gt;format('Y-m-d') . " adalah hari kerja.&lt;br&gt;";</w:t>
+            </w:r>
+          </w:p>
+          <w:p>
+            <w:pPr>
+              <w:spacing w:after="0" w:line="240" w:lineRule="auto"/>
+              <w:rPr>
+                <w:rFonts w:ascii="Consolas" w:eastAsia="Times New Roman" w:hAnsi="Consolas" w:cs="Consolas"/>
+                <w:color w:val="000000" w:themeColor="text1"/>
+                <w:sz w:val="20"/>
+                <w:szCs w:val="20"/>
+                <w:lang w:val="id-ID"/>
+              </w:rPr>
+            </w:pPr>
+            <w:r>
+              <w:rPr>
+                <w:rFonts w:ascii="Consolas" w:eastAsia="Times New Roman" w:hAnsi="Consolas" w:cs="Consolas"/>
+                <w:color w:val="000000" w:themeColor="text1"/>
+                <w:sz w:val="20"/>
+                <w:szCs w:val="20"/>
+                <w:lang w:val="id-ID"/>
+              </w:rPr>
+              <w:t xml:space="preserve">        } else {</w:t>
+            </w:r>
+          </w:p>
+          <w:p>
+            <w:pPr>
+              <w:spacing w:after="0" w:line="240" w:lineRule="auto"/>
+              <w:rPr>
+                <w:rFonts w:ascii="Consolas" w:eastAsia="Times New Roman" w:hAnsi="Consolas" w:cs="Consolas"/>
+                <w:color w:val="000000" w:themeColor="text1"/>
+                <w:sz w:val="20"/>
+                <w:szCs w:val="20"/>
+                <w:lang w:val="id-ID"/>
+              </w:rPr>
+            </w:pPr>
+            <w:r>
+              <w:rPr>
+                <w:rFonts w:ascii="Consolas" w:eastAsia="Times New Roman" w:hAnsi="Consolas" w:cs="Consolas"/>
+                <w:color w:val="000000" w:themeColor="text1"/>
+                <w:sz w:val="20"/>
+                <w:szCs w:val="20"/>
+                <w:lang w:val="id-ID"/>
+              </w:rPr>
+              <w:t xml:space="preserve">            echo $date-&gt;format('Y-m-d') . " adalah akhir pekan atau hari libur.&lt;br&gt;";</w:t>
+            </w:r>
+          </w:p>
+          <w:p>
+            <w:pPr>
+              <w:spacing w:after="0" w:line="240" w:lineRule="auto"/>
+              <w:rPr>
+                <w:rFonts w:ascii="Consolas" w:eastAsia="Times New Roman" w:hAnsi="Consolas" w:cs="Consolas"/>
+                <w:color w:val="000000" w:themeColor="text1"/>
+                <w:sz w:val="20"/>
+                <w:szCs w:val="20"/>
+                <w:lang w:val="id-ID"/>
+              </w:rPr>
+            </w:pPr>
+            <w:r>
+              <w:rPr>
+                <w:rFonts w:ascii="Consolas" w:eastAsia="Times New Roman" w:hAnsi="Consolas" w:cs="Consolas"/>
+                <w:color w:val="000000" w:themeColor="text1"/>
+                <w:sz w:val="20"/>
+                <w:szCs w:val="20"/>
+                <w:lang w:val="id-ID"/>
+              </w:rPr>
+              <w:t xml:space="preserve">        }</w:t>
+            </w:r>
+          </w:p>
+          <w:p>
+            <w:pPr>
+              <w:spacing w:after="0" w:line="240" w:lineRule="auto"/>
+              <w:rPr>
+                <w:rFonts w:ascii="Consolas" w:eastAsia="Times New Roman" w:hAnsi="Consolas" w:cs="Consolas"/>
+                <w:color w:val="000000" w:themeColor="text1"/>
+                <w:sz w:val="20"/>
+                <w:szCs w:val="20"/>
+                <w:lang w:val="id-ID"/>
+              </w:rPr>
+            </w:pPr>
+            <w:r>
+              <w:rPr>
+                <w:rFonts w:ascii="Consolas" w:eastAsia="Times New Roman" w:hAnsi="Consolas" w:cs="Consolas"/>
+                <w:color w:val="000000" w:themeColor="text1"/>
+                <w:sz w:val="20"/>
+                <w:szCs w:val="20"/>
+                <w:lang w:val="id-ID"/>
+              </w:rPr>
+              <w:t xml:space="preserve">    }</w:t>
+            </w:r>
+          </w:p>
+          <w:p>
+            <w:pPr>
+              <w:spacing w:after="0" w:line="240" w:lineRule="auto"/>
+              <w:rPr>
+                <w:rFonts w:ascii="Consolas" w:eastAsia="Times New Roman" w:hAnsi="Consolas" w:cs="Consolas"/>
+                <w:color w:val="000000" w:themeColor="text1"/>
+                <w:sz w:val="20"/>
+                <w:szCs w:val="20"/>
+                <w:lang w:val="id-ID"/>
+              </w:rPr>
+            </w:pPr>
+            <w:r>
+              <w:rPr>
+                <w:rFonts w:ascii="Consolas" w:eastAsia="Times New Roman" w:hAnsi="Consolas" w:cs="Consolas"/>
+                <w:color w:val="000000" w:themeColor="text1"/>
+                <w:sz w:val="20"/>
+                <w:szCs w:val="20"/>
+                <w:lang w:val="id-ID"/>
+              </w:rPr>
+              <w:t>}</w:t>
+            </w:r>
+          </w:p>
+          <w:p>
+            <w:pPr>
+              <w:spacing w:after="0" w:line="240" w:lineRule="auto"/>
+              <w:rPr>
+                <w:rFonts w:ascii="Consolas" w:eastAsia="Times New Roman" w:hAnsi="Consolas" w:cs="Consolas"/>
+                <w:color w:val="000000" w:themeColor="text1"/>
+                <w:sz w:val="20"/>
+                <w:szCs w:val="20"/>
+                <w:lang w:val="id-ID"/>
+              </w:rPr>
+            </w:pPr>
+          </w:p>
+          <w:p>
+            <w:pPr>
+              <w:spacing w:after="0" w:line="240" w:lineRule="auto"/>
+              <w:rPr>
+                <w:rFonts w:ascii="Consolas" w:eastAsia="Times New Roman" w:hAnsi="Consolas" w:cs="Consolas"/>
+                <w:color w:val="000000" w:themeColor="text1"/>
+                <w:sz w:val="20"/>
+                <w:szCs w:val="20"/>
+                <w:lang w:val="id-ID"/>
+              </w:rPr>
+            </w:pPr>
+            <w:r>
+              <w:rPr>
+                <w:rFonts w:ascii="Consolas" w:eastAsia="Times New Roman" w:hAnsi="Consolas" w:cs="Consolas"/>
+                <w:color w:val="000000" w:themeColor="text1"/>
+                <w:sz w:val="20"/>
+                <w:szCs w:val="20"/>
+                <w:lang w:val="id-ID"/>
+              </w:rPr>
+              <w:t>// Rentang tanggal yang ingin diperiksa</w:t>
+            </w:r>
+          </w:p>
+          <w:p>
+            <w:pPr>
+              <w:spacing w:after="0" w:line="240" w:lineRule="auto"/>
+              <w:rPr>
+                <w:rFonts w:ascii="Consolas" w:eastAsia="Times New Roman" w:hAnsi="Consolas" w:cs="Consolas"/>
+                <w:color w:val="000000" w:themeColor="text1"/>
+                <w:sz w:val="20"/>
+                <w:szCs w:val="20"/>
+                <w:lang w:val="id-ID"/>
+              </w:rPr>
+            </w:pPr>
+            <w:r>
+              <w:rPr>
+                <w:rFonts w:ascii="Consolas" w:eastAsia="Times New Roman" w:hAnsi="Consolas" w:cs="Consolas"/>
+                <w:color w:val="000000" w:themeColor="text1"/>
+                <w:sz w:val="20"/>
+                <w:szCs w:val="20"/>
+                <w:lang w:val="id-ID"/>
+              </w:rPr>
+              <w:t>$startDate = '2024-08-10'; // Format YYYY-MM-DD</w:t>
+            </w:r>
+          </w:p>
+          <w:p>
+            <w:pPr>
+              <w:spacing w:after="0" w:line="240" w:lineRule="auto"/>
+              <w:rPr>
+                <w:rFonts w:ascii="Consolas" w:eastAsia="Times New Roman" w:hAnsi="Consolas" w:cs="Consolas"/>
+                <w:color w:val="000000" w:themeColor="text1"/>
+                <w:sz w:val="20"/>
+                <w:szCs w:val="20"/>
+                <w:lang w:val="id-ID"/>
+              </w:rPr>
+            </w:pPr>
+            <w:r>
+              <w:rPr>
+                <w:rFonts w:ascii="Consolas" w:eastAsia="Times New Roman" w:hAnsi="Consolas" w:cs="Consolas"/>
+                <w:color w:val="000000" w:themeColor="text1"/>
+                <w:sz w:val="20"/>
+                <w:szCs w:val="20"/>
+                <w:lang w:val="id-ID"/>
+              </w:rPr>
+              <w:t>$endDate = '2024-08-20';   // Format YYYY-MM-DD</w:t>
+            </w:r>
+          </w:p>
+          <w:p>
+            <w:pPr>
+              <w:spacing w:after="0" w:line="240" w:lineRule="auto"/>
+              <w:rPr>
+                <w:rFonts w:ascii="Consolas" w:eastAsia="Times New Roman" w:hAnsi="Consolas" w:cs="Consolas"/>
+                <w:color w:val="000000" w:themeColor="text1"/>
+                <w:sz w:val="20"/>
+                <w:szCs w:val="20"/>
+                <w:lang w:val="id-ID"/>
+              </w:rPr>
+            </w:pPr>
+          </w:p>
+          <w:p>
+            <w:pPr>
+              <w:spacing w:after="0" w:line="240" w:lineRule="auto"/>
+              <w:rPr>
+                <w:rFonts w:ascii="Consolas" w:eastAsia="Times New Roman" w:hAnsi="Consolas" w:cs="Consolas"/>
+                <w:color w:val="000000" w:themeColor="text1"/>
+                <w:sz w:val="20"/>
+                <w:szCs w:val="20"/>
+                <w:lang w:val="id-ID"/>
+              </w:rPr>
+            </w:pPr>
+            <w:r>
+              <w:rPr>
+                <w:rFonts w:ascii="Consolas" w:eastAsia="Times New Roman" w:hAnsi="Consolas" w:cs="Consolas"/>
+                <w:color w:val="000000" w:themeColor="text1"/>
+                <w:sz w:val="20"/>
+                <w:szCs w:val="20"/>
+                <w:lang w:val="id-ID"/>
+              </w:rPr>
+              <w:t>printWorkdays($startDate, $endDate);</w:t>
+            </w:r>
+          </w:p>
+          <w:p>
+            <w:pPr>
+              <w:spacing w:after="0" w:line="240" w:lineRule="auto"/>
+              <w:rPr>
+                <w:rFonts w:ascii="Consolas" w:eastAsia="Times New Roman" w:hAnsi="Consolas" w:cs="Consolas"/>
+                <w:color w:val="000000" w:themeColor="text1"/>
+                <w:sz w:val="20"/>
+                <w:szCs w:val="20"/>
+                <w:lang w:val="id-ID"/>
+              </w:rPr>
+            </w:pPr>
+            <w:r>
+              <w:rPr>
+                <w:rFonts w:ascii="Consolas" w:eastAsia="Times New Roman" w:hAnsi="Consolas" w:cs="Consolas"/>
+                <w:color w:val="000000" w:themeColor="text1"/>
+                <w:sz w:val="20"/>
+                <w:szCs w:val="20"/>
+                <w:lang w:val="id-ID"/>
+              </w:rPr>
+              <w:t>?&gt;</w:t>
+            </w:r>
           </w:p>
         </w:tc>
       </w:tr>
@@ -3220,52 +4261,569 @@
     </w:p>
     <w:p>
       <w:pPr>
-        <w:spacing w:after="0" w:line="240" w:lineRule="auto"/>
+        <w:ind w:left="426"/>
         <w:jc w:val="both"/>
         <w:rPr>
-          <w:rFonts w:ascii="Times New Roman" w:eastAsia="Times New Roman" w:hAnsi="Times New Roman" w:cs="Times New Roman"/>
+          <w:rFonts w:ascii="Times New Roman" w:hAnsi="Times New Roman"/>
+          <w:b/>
           <w:color w:val="000000" w:themeColor="text1"/>
           <w:lang w:val="id-ID"/>
         </w:rPr>
       </w:pPr>
       <w:r>
         <w:rPr>
-          <w:rFonts w:ascii="Times New Roman" w:eastAsia="Times New Roman" w:hAnsi="Times New Roman" w:cs="Times New Roman"/>
+          <w:rFonts w:ascii="Times New Roman" w:hAnsi="Times New Roman"/>
+          <w:b/>
           <w:color w:val="000000" w:themeColor="text1"/>
           <w:lang w:val="id-ID"/>
         </w:rPr>
-        <w:t xml:space="preserve">        </w:t>
-      </w:r>
-    </w:p>
-    <w:p>
-      <w:pPr>
-        <w:spacing w:after="0" w:line="240" w:lineRule="auto"/>
-        <w:jc w:val="both"/>
-        <w:rPr>
-          <w:rFonts w:ascii="Times New Roman" w:eastAsia="Times New Roman" w:hAnsi="Times New Roman" w:cs="Times New Roman"/>
-          <w:color w:val="000000" w:themeColor="text1"/>
-        </w:rPr>
-      </w:pPr>
-    </w:p>
-    <w:p>
-      <w:pPr>
-        <w:spacing w:after="0" w:line="240" w:lineRule="auto"/>
-        <w:jc w:val="both"/>
-        <w:rPr>
-          <w:rFonts w:ascii="Times New Roman" w:eastAsia="Times New Roman" w:hAnsi="Times New Roman" w:cs="Times New Roman"/>
-          <w:color w:val="000000" w:themeColor="text1"/>
-        </w:rPr>
-      </w:pPr>
-    </w:p>
-    <w:p>
-      <w:pPr>
-        <w:spacing w:after="0" w:line="240" w:lineRule="auto"/>
-        <w:jc w:val="both"/>
-        <w:rPr>
-          <w:rFonts w:ascii="Times New Roman" w:eastAsia="Times New Roman" w:hAnsi="Times New Roman" w:cs="Times New Roman"/>
-          <w:color w:val="000000" w:themeColor="text1"/>
-        </w:rPr>
-      </w:pPr>
+        <w:t>PERULANGAN NAMA SAYA ADALAH MEYLISA</w:t>
+      </w:r>
+      <w:r>
+        <w:rPr>
+          <w:rFonts w:ascii="Times New Roman" w:hAnsi="Times New Roman"/>
+          <w:b/>
+          <w:color w:val="000000" w:themeColor="text1"/>
+          <w:lang w:val="id-ID"/>
+        </w:rPr>
+        <w:t xml:space="preserve"> 1-10</w:t>
+      </w:r>
+    </w:p>
+    <w:p>
+      <w:pPr>
+        <w:numPr>
+          <w:ilvl w:val="0"/>
+          <w:numId w:val="6"/>
+        </w:numPr>
+        <w:spacing w:before="100" w:beforeAutospacing="1" w:after="100" w:afterAutospacing="1" w:line="240" w:lineRule="auto"/>
+        <w:rPr>
+          <w:rFonts w:ascii="Times New Roman" w:eastAsia="Times New Roman" w:hAnsi="Times New Roman" w:cs="Times New Roman"/>
+          <w:sz w:val="24"/>
+          <w:szCs w:val="24"/>
+        </w:rPr>
+      </w:pPr>
+      <w:proofErr w:type="spellStart"/>
+      <w:r>
+        <w:rPr>
+          <w:rFonts w:ascii="Times New Roman" w:eastAsia="Times New Roman" w:hAnsi="Times New Roman" w:cs="Times New Roman"/>
+          <w:b/>
+          <w:bCs/>
+          <w:sz w:val="24"/>
+          <w:szCs w:val="24"/>
+        </w:rPr>
+        <w:t>Mulai</w:t>
+      </w:r>
+      <w:proofErr w:type="spellEnd"/>
+    </w:p>
+    <w:p>
+      <w:pPr>
+        <w:numPr>
+          <w:ilvl w:val="0"/>
+          <w:numId w:val="6"/>
+        </w:numPr>
+        <w:spacing w:before="100" w:beforeAutospacing="1" w:after="100" w:afterAutospacing="1" w:line="240" w:lineRule="auto"/>
+        <w:rPr>
+          <w:rFonts w:ascii="Times New Roman" w:eastAsia="Times New Roman" w:hAnsi="Times New Roman" w:cs="Times New Roman"/>
+          <w:sz w:val="24"/>
+          <w:szCs w:val="24"/>
+        </w:rPr>
+      </w:pPr>
+      <w:proofErr w:type="spellStart"/>
+      <w:r>
+        <w:rPr>
+          <w:rFonts w:ascii="Times New Roman" w:eastAsia="Times New Roman" w:hAnsi="Times New Roman" w:cs="Times New Roman"/>
+          <w:b/>
+          <w:bCs/>
+          <w:sz w:val="24"/>
+          <w:szCs w:val="24"/>
+        </w:rPr>
+        <w:t>Inisialisasi</w:t>
+      </w:r>
+      <w:proofErr w:type="spellEnd"/>
+      <w:r>
+        <w:rPr>
+          <w:rFonts w:ascii="Times New Roman" w:eastAsia="Times New Roman" w:hAnsi="Times New Roman" w:cs="Times New Roman"/>
+          <w:sz w:val="24"/>
+          <w:szCs w:val="24"/>
+        </w:rPr>
+        <w:t xml:space="preserve"> </w:t>
+      </w:r>
+      <w:proofErr w:type="spellStart"/>
+      <w:r>
+        <w:rPr>
+          <w:rFonts w:ascii="Times New Roman" w:eastAsia="Times New Roman" w:hAnsi="Times New Roman" w:cs="Times New Roman"/>
+          <w:sz w:val="24"/>
+          <w:szCs w:val="24"/>
+        </w:rPr>
+        <w:t>variabel</w:t>
+      </w:r>
+      <w:proofErr w:type="spellEnd"/>
+      <w:r>
+        <w:rPr>
+          <w:rFonts w:ascii="Times New Roman" w:eastAsia="Times New Roman" w:hAnsi="Times New Roman" w:cs="Times New Roman"/>
+          <w:sz w:val="24"/>
+          <w:szCs w:val="24"/>
+        </w:rPr>
+        <w:t xml:space="preserve"> </w:t>
+      </w:r>
+      <w:r>
+        <w:rPr>
+          <w:rFonts w:ascii="Courier New" w:eastAsia="Times New Roman" w:hAnsi="Courier New" w:cs="Courier New"/>
+          <w:sz w:val="20"/>
+          <w:szCs w:val="20"/>
+        </w:rPr>
+        <w:t>i</w:t>
+      </w:r>
+      <w:r>
+        <w:rPr>
+          <w:rFonts w:ascii="Times New Roman" w:eastAsia="Times New Roman" w:hAnsi="Times New Roman" w:cs="Times New Roman"/>
+          <w:sz w:val="24"/>
+          <w:szCs w:val="24"/>
+        </w:rPr>
+        <w:t xml:space="preserve"> </w:t>
+      </w:r>
+      <w:proofErr w:type="spellStart"/>
+      <w:r>
+        <w:rPr>
+          <w:rFonts w:ascii="Times New Roman" w:eastAsia="Times New Roman" w:hAnsi="Times New Roman" w:cs="Times New Roman"/>
+          <w:sz w:val="24"/>
+          <w:szCs w:val="24"/>
+        </w:rPr>
+        <w:t>dengan</w:t>
+      </w:r>
+      <w:proofErr w:type="spellEnd"/>
+      <w:r>
+        <w:rPr>
+          <w:rFonts w:ascii="Times New Roman" w:eastAsia="Times New Roman" w:hAnsi="Times New Roman" w:cs="Times New Roman"/>
+          <w:sz w:val="24"/>
+          <w:szCs w:val="24"/>
+        </w:rPr>
+        <w:t xml:space="preserve"> </w:t>
+      </w:r>
+      <w:proofErr w:type="spellStart"/>
+      <w:r>
+        <w:rPr>
+          <w:rFonts w:ascii="Times New Roman" w:eastAsia="Times New Roman" w:hAnsi="Times New Roman" w:cs="Times New Roman"/>
+          <w:sz w:val="24"/>
+          <w:szCs w:val="24"/>
+        </w:rPr>
+        <w:t>nilai</w:t>
+      </w:r>
+      <w:proofErr w:type="spellEnd"/>
+      <w:r>
+        <w:rPr>
+          <w:rFonts w:ascii="Times New Roman" w:eastAsia="Times New Roman" w:hAnsi="Times New Roman" w:cs="Times New Roman"/>
+          <w:sz w:val="24"/>
+          <w:szCs w:val="24"/>
+        </w:rPr>
+        <w:t xml:space="preserve"> 1.</w:t>
+      </w:r>
+    </w:p>
+    <w:p>
+      <w:pPr>
+        <w:numPr>
+          <w:ilvl w:val="0"/>
+          <w:numId w:val="6"/>
+        </w:numPr>
+        <w:spacing w:before="100" w:beforeAutospacing="1" w:after="100" w:afterAutospacing="1" w:line="240" w:lineRule="auto"/>
+        <w:rPr>
+          <w:rFonts w:ascii="Times New Roman" w:eastAsia="Times New Roman" w:hAnsi="Times New Roman" w:cs="Times New Roman"/>
+          <w:sz w:val="24"/>
+          <w:szCs w:val="24"/>
+        </w:rPr>
+      </w:pPr>
+      <w:proofErr w:type="spellStart"/>
+      <w:r>
+        <w:rPr>
+          <w:rFonts w:ascii="Times New Roman" w:eastAsia="Times New Roman" w:hAnsi="Times New Roman" w:cs="Times New Roman"/>
+          <w:b/>
+          <w:bCs/>
+          <w:sz w:val="24"/>
+          <w:szCs w:val="24"/>
+        </w:rPr>
+        <w:t>Lakukan</w:t>
+      </w:r>
+      <w:proofErr w:type="spellEnd"/>
+      <w:r>
+        <w:rPr>
+          <w:rFonts w:ascii="Times New Roman" w:eastAsia="Times New Roman" w:hAnsi="Times New Roman" w:cs="Times New Roman"/>
+          <w:sz w:val="24"/>
+          <w:szCs w:val="24"/>
+        </w:rPr>
+        <w:t xml:space="preserve"> </w:t>
+      </w:r>
+      <w:proofErr w:type="spellStart"/>
+      <w:r>
+        <w:rPr>
+          <w:rFonts w:ascii="Times New Roman" w:eastAsia="Times New Roman" w:hAnsi="Times New Roman" w:cs="Times New Roman"/>
+          <w:sz w:val="24"/>
+          <w:szCs w:val="24"/>
+        </w:rPr>
+        <w:t>perulangan</w:t>
+      </w:r>
+      <w:proofErr w:type="spellEnd"/>
+      <w:r>
+        <w:rPr>
+          <w:rFonts w:ascii="Times New Roman" w:eastAsia="Times New Roman" w:hAnsi="Times New Roman" w:cs="Times New Roman"/>
+          <w:sz w:val="24"/>
+          <w:szCs w:val="24"/>
+        </w:rPr>
+        <w:t xml:space="preserve"> </w:t>
+      </w:r>
+      <w:proofErr w:type="spellStart"/>
+      <w:r>
+        <w:rPr>
+          <w:rFonts w:ascii="Times New Roman" w:eastAsia="Times New Roman" w:hAnsi="Times New Roman" w:cs="Times New Roman"/>
+          <w:sz w:val="24"/>
+          <w:szCs w:val="24"/>
+        </w:rPr>
+        <w:t>selama</w:t>
+      </w:r>
+      <w:proofErr w:type="spellEnd"/>
+      <w:r>
+        <w:rPr>
+          <w:rFonts w:ascii="Times New Roman" w:eastAsia="Times New Roman" w:hAnsi="Times New Roman" w:cs="Times New Roman"/>
+          <w:sz w:val="24"/>
+          <w:szCs w:val="24"/>
+        </w:rPr>
+        <w:t xml:space="preserve"> </w:t>
+      </w:r>
+      <w:r>
+        <w:rPr>
+          <w:rFonts w:ascii="Courier New" w:eastAsia="Times New Roman" w:hAnsi="Courier New" w:cs="Courier New"/>
+          <w:sz w:val="20"/>
+          <w:szCs w:val="20"/>
+        </w:rPr>
+        <w:t>i</w:t>
+      </w:r>
+      <w:r>
+        <w:rPr>
+          <w:rFonts w:ascii="Times New Roman" w:eastAsia="Times New Roman" w:hAnsi="Times New Roman" w:cs="Times New Roman"/>
+          <w:sz w:val="24"/>
+          <w:szCs w:val="24"/>
+        </w:rPr>
+        <w:t xml:space="preserve"> </w:t>
+      </w:r>
+      <w:proofErr w:type="spellStart"/>
+      <w:r>
+        <w:rPr>
+          <w:rFonts w:ascii="Times New Roman" w:eastAsia="Times New Roman" w:hAnsi="Times New Roman" w:cs="Times New Roman"/>
+          <w:sz w:val="24"/>
+          <w:szCs w:val="24"/>
+        </w:rPr>
+        <w:t>kurang</w:t>
+      </w:r>
+      <w:proofErr w:type="spellEnd"/>
+      <w:r>
+        <w:rPr>
+          <w:rFonts w:ascii="Times New Roman" w:eastAsia="Times New Roman" w:hAnsi="Times New Roman" w:cs="Times New Roman"/>
+          <w:sz w:val="24"/>
+          <w:szCs w:val="24"/>
+        </w:rPr>
+        <w:t xml:space="preserve"> </w:t>
+      </w:r>
+      <w:proofErr w:type="spellStart"/>
+      <w:r>
+        <w:rPr>
+          <w:rFonts w:ascii="Times New Roman" w:eastAsia="Times New Roman" w:hAnsi="Times New Roman" w:cs="Times New Roman"/>
+          <w:sz w:val="24"/>
+          <w:szCs w:val="24"/>
+        </w:rPr>
+        <w:t>dari</w:t>
+      </w:r>
+      <w:proofErr w:type="spellEnd"/>
+      <w:r>
+        <w:rPr>
+          <w:rFonts w:ascii="Times New Roman" w:eastAsia="Times New Roman" w:hAnsi="Times New Roman" w:cs="Times New Roman"/>
+          <w:sz w:val="24"/>
+          <w:szCs w:val="24"/>
+        </w:rPr>
+        <w:t xml:space="preserve"> </w:t>
+      </w:r>
+      <w:proofErr w:type="spellStart"/>
+      <w:r>
+        <w:rPr>
+          <w:rFonts w:ascii="Times New Roman" w:eastAsia="Times New Roman" w:hAnsi="Times New Roman" w:cs="Times New Roman"/>
+          <w:sz w:val="24"/>
+          <w:szCs w:val="24"/>
+        </w:rPr>
+        <w:t>atau</w:t>
+      </w:r>
+      <w:proofErr w:type="spellEnd"/>
+      <w:r>
+        <w:rPr>
+          <w:rFonts w:ascii="Times New Roman" w:eastAsia="Times New Roman" w:hAnsi="Times New Roman" w:cs="Times New Roman"/>
+          <w:sz w:val="24"/>
+          <w:szCs w:val="24"/>
+        </w:rPr>
+        <w:t xml:space="preserve"> </w:t>
+      </w:r>
+      <w:proofErr w:type="spellStart"/>
+      <w:r>
+        <w:rPr>
+          <w:rFonts w:ascii="Times New Roman" w:eastAsia="Times New Roman" w:hAnsi="Times New Roman" w:cs="Times New Roman"/>
+          <w:sz w:val="24"/>
+          <w:szCs w:val="24"/>
+        </w:rPr>
+        <w:t>sama</w:t>
+      </w:r>
+      <w:proofErr w:type="spellEnd"/>
+      <w:r>
+        <w:rPr>
+          <w:rFonts w:ascii="Times New Roman" w:eastAsia="Times New Roman" w:hAnsi="Times New Roman" w:cs="Times New Roman"/>
+          <w:sz w:val="24"/>
+          <w:szCs w:val="24"/>
+        </w:rPr>
+        <w:t xml:space="preserve"> </w:t>
+      </w:r>
+      <w:proofErr w:type="spellStart"/>
+      <w:r>
+        <w:rPr>
+          <w:rFonts w:ascii="Times New Roman" w:eastAsia="Times New Roman" w:hAnsi="Times New Roman" w:cs="Times New Roman"/>
+          <w:sz w:val="24"/>
+          <w:szCs w:val="24"/>
+        </w:rPr>
+        <w:t>dengan</w:t>
+      </w:r>
+      <w:proofErr w:type="spellEnd"/>
+      <w:r>
+        <w:rPr>
+          <w:rFonts w:ascii="Times New Roman" w:eastAsia="Times New Roman" w:hAnsi="Times New Roman" w:cs="Times New Roman"/>
+          <w:sz w:val="24"/>
+          <w:szCs w:val="24"/>
+        </w:rPr>
+        <w:t xml:space="preserve"> 10</w:t>
+      </w:r>
+      <w:r>
+        <w:rPr>
+          <w:rFonts w:ascii="Times New Roman" w:eastAsia="Times New Roman" w:hAnsi="Times New Roman" w:cs="Times New Roman"/>
+          <w:sz w:val="24"/>
+          <w:szCs w:val="24"/>
+        </w:rPr>
+        <w:t>:</w:t>
+      </w:r>
+    </w:p>
+    <w:p>
+      <w:pPr>
+        <w:numPr>
+          <w:ilvl w:val="1"/>
+          <w:numId w:val="6"/>
+        </w:numPr>
+        <w:spacing w:before="100" w:beforeAutospacing="1" w:after="100" w:afterAutospacing="1" w:line="240" w:lineRule="auto"/>
+        <w:rPr>
+          <w:rFonts w:ascii="Times New Roman" w:eastAsia="Times New Roman" w:hAnsi="Times New Roman" w:cs="Times New Roman"/>
+          <w:sz w:val="24"/>
+          <w:szCs w:val="24"/>
+        </w:rPr>
+      </w:pPr>
+      <w:proofErr w:type="spellStart"/>
+      <w:r>
+        <w:rPr>
+          <w:rFonts w:ascii="Times New Roman" w:eastAsia="Times New Roman" w:hAnsi="Times New Roman" w:cs="Times New Roman"/>
+          <w:b/>
+          <w:bCs/>
+          <w:sz w:val="24"/>
+          <w:szCs w:val="24"/>
+        </w:rPr>
+        <w:t>Cetak</w:t>
+      </w:r>
+      <w:proofErr w:type="spellEnd"/>
+      <w:r>
+        <w:rPr>
+          <w:rFonts w:ascii="Times New Roman" w:eastAsia="Times New Roman" w:hAnsi="Times New Roman" w:cs="Times New Roman"/>
+          <w:sz w:val="24"/>
+          <w:szCs w:val="24"/>
+        </w:rPr>
+        <w:t xml:space="preserve"> </w:t>
+      </w:r>
+      <w:proofErr w:type="spellStart"/>
+      <w:r>
+        <w:rPr>
+          <w:rFonts w:ascii="Times New Roman" w:eastAsia="Times New Roman" w:hAnsi="Times New Roman" w:cs="Times New Roman"/>
+          <w:sz w:val="24"/>
+          <w:szCs w:val="24"/>
+        </w:rPr>
+        <w:t>nilai</w:t>
+      </w:r>
+      <w:proofErr w:type="spellEnd"/>
+      <w:r>
+        <w:rPr>
+          <w:rFonts w:ascii="Times New Roman" w:eastAsia="Times New Roman" w:hAnsi="Times New Roman" w:cs="Times New Roman"/>
+          <w:sz w:val="24"/>
+          <w:szCs w:val="24"/>
+        </w:rPr>
+        <w:t xml:space="preserve"> </w:t>
+      </w:r>
+      <w:r>
+        <w:rPr>
+          <w:rFonts w:ascii="Courier New" w:eastAsia="Times New Roman" w:hAnsi="Courier New" w:cs="Courier New"/>
+          <w:sz w:val="20"/>
+          <w:szCs w:val="20"/>
+        </w:rPr>
+        <w:t>i</w:t>
+      </w:r>
+      <w:r>
+        <w:rPr>
+          <w:rFonts w:ascii="Times New Roman" w:eastAsia="Times New Roman" w:hAnsi="Times New Roman" w:cs="Times New Roman"/>
+          <w:sz w:val="24"/>
+          <w:szCs w:val="24"/>
+        </w:rPr>
+        <w:t>.</w:t>
+      </w:r>
+    </w:p>
+    <w:p>
+      <w:pPr>
+        <w:numPr>
+          <w:ilvl w:val="1"/>
+          <w:numId w:val="6"/>
+        </w:numPr>
+        <w:spacing w:before="100" w:beforeAutospacing="1" w:after="100" w:afterAutospacing="1" w:line="240" w:lineRule="auto"/>
+        <w:rPr>
+          <w:rFonts w:ascii="Times New Roman" w:eastAsia="Times New Roman" w:hAnsi="Times New Roman" w:cs="Times New Roman"/>
+          <w:sz w:val="24"/>
+          <w:szCs w:val="24"/>
+        </w:rPr>
+      </w:pPr>
+      <w:proofErr w:type="spellStart"/>
+      <w:r>
+        <w:rPr>
+          <w:rFonts w:ascii="Times New Roman" w:eastAsia="Times New Roman" w:hAnsi="Times New Roman" w:cs="Times New Roman"/>
+          <w:b/>
+          <w:bCs/>
+          <w:sz w:val="24"/>
+          <w:szCs w:val="24"/>
+        </w:rPr>
+        <w:t>Tambahkan</w:t>
+      </w:r>
+      <w:proofErr w:type="spellEnd"/>
+      <w:r>
+        <w:rPr>
+          <w:rFonts w:ascii="Times New Roman" w:eastAsia="Times New Roman" w:hAnsi="Times New Roman" w:cs="Times New Roman"/>
+          <w:sz w:val="24"/>
+          <w:szCs w:val="24"/>
+        </w:rPr>
+        <w:t xml:space="preserve"> 1 </w:t>
+      </w:r>
+      <w:proofErr w:type="spellStart"/>
+      <w:r>
+        <w:rPr>
+          <w:rFonts w:ascii="Times New Roman" w:eastAsia="Times New Roman" w:hAnsi="Times New Roman" w:cs="Times New Roman"/>
+          <w:sz w:val="24"/>
+          <w:szCs w:val="24"/>
+        </w:rPr>
+        <w:t>pada</w:t>
+      </w:r>
+      <w:proofErr w:type="spellEnd"/>
+      <w:r>
+        <w:rPr>
+          <w:rFonts w:ascii="Times New Roman" w:eastAsia="Times New Roman" w:hAnsi="Times New Roman" w:cs="Times New Roman"/>
+          <w:sz w:val="24"/>
+          <w:szCs w:val="24"/>
+        </w:rPr>
+        <w:t xml:space="preserve"> </w:t>
+      </w:r>
+      <w:r>
+        <w:rPr>
+          <w:rFonts w:ascii="Courier New" w:eastAsia="Times New Roman" w:hAnsi="Courier New" w:cs="Courier New"/>
+          <w:sz w:val="20"/>
+          <w:szCs w:val="20"/>
+        </w:rPr>
+        <w:t>i</w:t>
+      </w:r>
+      <w:r>
+        <w:rPr>
+          <w:rFonts w:ascii="Times New Roman" w:eastAsia="Times New Roman" w:hAnsi="Times New Roman" w:cs="Times New Roman"/>
+          <w:sz w:val="24"/>
+          <w:szCs w:val="24"/>
+        </w:rPr>
+        <w:t>.</w:t>
+      </w:r>
+    </w:p>
+    <w:p>
+      <w:pPr>
+        <w:numPr>
+          <w:ilvl w:val="0"/>
+          <w:numId w:val="6"/>
+        </w:numPr>
+        <w:spacing w:before="100" w:beforeAutospacing="1" w:after="100" w:afterAutospacing="1" w:line="240" w:lineRule="auto"/>
+        <w:rPr>
+          <w:rFonts w:ascii="Times New Roman" w:eastAsia="Times New Roman" w:hAnsi="Times New Roman" w:cs="Times New Roman"/>
+          <w:sz w:val="24"/>
+          <w:szCs w:val="24"/>
+        </w:rPr>
+      </w:pPr>
+      <w:proofErr w:type="spellStart"/>
+      <w:r>
+        <w:rPr>
+          <w:rFonts w:ascii="Times New Roman" w:eastAsia="Times New Roman" w:hAnsi="Times New Roman" w:cs="Times New Roman"/>
+          <w:b/>
+          <w:bCs/>
+          <w:sz w:val="24"/>
+          <w:szCs w:val="24"/>
+        </w:rPr>
+        <w:t>Akhiri</w:t>
+      </w:r>
+      <w:proofErr w:type="spellEnd"/>
+      <w:r>
+        <w:rPr>
+          <w:rFonts w:ascii="Times New Roman" w:eastAsia="Times New Roman" w:hAnsi="Times New Roman" w:cs="Times New Roman"/>
+          <w:sz w:val="24"/>
+          <w:szCs w:val="24"/>
+        </w:rPr>
+        <w:t xml:space="preserve"> </w:t>
+      </w:r>
+      <w:proofErr w:type="spellStart"/>
+      <w:r>
+        <w:rPr>
+          <w:rFonts w:ascii="Times New Roman" w:eastAsia="Times New Roman" w:hAnsi="Times New Roman" w:cs="Times New Roman"/>
+          <w:sz w:val="24"/>
+          <w:szCs w:val="24"/>
+        </w:rPr>
+        <w:t>perulangan</w:t>
+      </w:r>
+      <w:proofErr w:type="spellEnd"/>
+      <w:r>
+        <w:rPr>
+          <w:rFonts w:ascii="Times New Roman" w:eastAsia="Times New Roman" w:hAnsi="Times New Roman" w:cs="Times New Roman"/>
+          <w:sz w:val="24"/>
+          <w:szCs w:val="24"/>
+        </w:rPr>
+        <w:t>.</w:t>
+      </w:r>
+    </w:p>
+    <w:p>
+      <w:pPr>
+        <w:numPr>
+          <w:ilvl w:val="0"/>
+          <w:numId w:val="6"/>
+        </w:numPr>
+        <w:spacing w:before="100" w:beforeAutospacing="1" w:after="100" w:afterAutospacing="1" w:line="240" w:lineRule="auto"/>
+        <w:rPr>
+          <w:rFonts w:ascii="Times New Roman" w:eastAsia="Times New Roman" w:hAnsi="Times New Roman" w:cs="Times New Roman"/>
+          <w:sz w:val="24"/>
+          <w:szCs w:val="24"/>
+        </w:rPr>
+      </w:pPr>
+      <w:proofErr w:type="spellStart"/>
+      <w:r>
+        <w:rPr>
+          <w:rFonts w:ascii="Times New Roman" w:eastAsia="Times New Roman" w:hAnsi="Times New Roman" w:cs="Times New Roman"/>
+          <w:b/>
+          <w:bCs/>
+          <w:sz w:val="24"/>
+          <w:szCs w:val="24"/>
+        </w:rPr>
+        <w:t>Selesai</w:t>
+      </w:r>
+      <w:proofErr w:type="spellEnd"/>
+      <w:r>
+        <w:rPr>
+          <w:rFonts w:ascii="Times New Roman" w:eastAsia="Times New Roman" w:hAnsi="Times New Roman" w:cs="Times New Roman"/>
+          <w:sz w:val="24"/>
+          <w:szCs w:val="24"/>
+        </w:rPr>
+        <w:t>.</w:t>
+      </w:r>
     </w:p>
     <w:p>
       <w:pPr>
@@ -3306,8 +4864,67 @@
         <w:rPr>
           <w:rFonts w:ascii="Times New Roman" w:eastAsia="Times New Roman" w:hAnsi="Times New Roman" w:cs="Times New Roman"/>
           <w:color w:val="000000" w:themeColor="text1"/>
-        </w:rPr>
-      </w:pPr>
+          <w:lang w:val="id-ID"/>
+        </w:rPr>
+      </w:pPr>
+      <w:r>
+        <w:rPr>
+          <w:rFonts w:ascii="Times New Roman" w:eastAsia="Times New Roman" w:hAnsi="Times New Roman" w:cs="Times New Roman"/>
+          <w:color w:val="000000" w:themeColor="text1"/>
+          <w:lang w:val="id-ID"/>
+        </w:rPr>
+        <w:t xml:space="preserve">        </w:t>
+      </w:r>
+      <w:r>
+        <w:rPr>
+          <w:noProof/>
+          <w:lang w:val="id-ID" w:eastAsia="id-ID"/>
+        </w:rPr>
+        <w:drawing>
+          <wp:inline distT="0" distB="0" distL="0" distR="0" wp14:anchorId="46BA2809" wp14:editId="5AED0DCC">
+            <wp:extent cx="2428875" cy="3897630"/>
+            <wp:effectExtent l="0" t="0" r="9525" b="7620"/>
+            <wp:docPr id="5" name="Picture 5"/>
+            <wp:cNvGraphicFramePr/>
+            <a:graphic xmlns:a="http://schemas.openxmlformats.org/drawingml/2006/main">
+              <a:graphicData uri="http://schemas.openxmlformats.org/drawingml/2006/picture">
+                <pic:pic xmlns:pic="http://schemas.openxmlformats.org/drawingml/2006/picture">
+                  <pic:nvPicPr>
+                    <pic:cNvPr id="4" name="Picture 4"/>
+                    <pic:cNvPicPr/>
+                  </pic:nvPicPr>
+                  <pic:blipFill>
+                    <a:blip r:embed="rId9">
+                      <a:extLst>
+                        <a:ext uri="{28A0092B-C50C-407E-A947-70E740481C1C}">
+                          <a14:useLocalDpi xmlns:a14="http://schemas.microsoft.com/office/drawing/2010/main" val="0"/>
+                        </a:ext>
+                      </a:extLst>
+                    </a:blip>
+                    <a:srcRect/>
+                    <a:stretch>
+                      <a:fillRect/>
+                    </a:stretch>
+                  </pic:blipFill>
+                  <pic:spPr bwMode="auto">
+                    <a:xfrm>
+                      <a:off x="0" y="0"/>
+                      <a:ext cx="2428875" cy="3897630"/>
+                    </a:xfrm>
+                    <a:prstGeom prst="rect">
+                      <a:avLst/>
+                    </a:prstGeom>
+                    <a:noFill/>
+                    <a:ln>
+                      <a:noFill/>
+                    </a:ln>
+                  </pic:spPr>
+                </pic:pic>
+              </a:graphicData>
+            </a:graphic>
+          </wp:inline>
+        </w:drawing>
+      </w:r>
     </w:p>
     <w:p>
       <w:pPr>
@@ -3387,7 +5004,6 @@
       <w:pPr>
         <w:rPr>
           <w:rFonts w:ascii="Arial" w:hAnsi="Arial" w:cs="Arial"/>
-          <w:b/>
           <w:color w:val="000000" w:themeColor="text1"/>
           <w:sz w:val="36"/>
           <w:lang w:val="id-ID"/>
@@ -3420,7 +5036,6 @@
       <w:pPr>
         <w:rPr>
           <w:rFonts w:ascii="Arial" w:hAnsi="Arial" w:cs="Arial"/>
-          <w:b/>
           <w:color w:val="000000" w:themeColor="text1"/>
           <w:sz w:val="36"/>
           <w:lang w:val="id-ID"/>
@@ -3431,7 +5046,6 @@
       <w:pPr>
         <w:rPr>
           <w:rFonts w:ascii="Arial" w:hAnsi="Arial" w:cs="Arial"/>
-          <w:b/>
           <w:color w:val="000000" w:themeColor="text1"/>
           <w:sz w:val="36"/>
           <w:lang w:val="id-ID"/>
@@ -3441,22 +5055,23 @@
     <w:tbl>
       <w:tblPr>
         <w:tblStyle w:val="TableGrid"/>
-        <w:tblW w:w="16054" w:type="dxa"/>
+        <w:tblW w:w="16706" w:type="dxa"/>
+        <w:tblInd w:w="-1440" w:type="dxa"/>
         <w:tblLook w:val="04A0" w:firstRow="1" w:lastRow="0" w:firstColumn="1" w:lastColumn="0" w:noHBand="0" w:noVBand="1"/>
       </w:tblPr>
       <w:tblGrid>
-        <w:gridCol w:w="3381"/>
-        <w:gridCol w:w="3985"/>
-        <w:gridCol w:w="4235"/>
-        <w:gridCol w:w="4453"/>
+        <w:gridCol w:w="3518"/>
+        <w:gridCol w:w="4147"/>
+        <w:gridCol w:w="4407"/>
+        <w:gridCol w:w="4634"/>
       </w:tblGrid>
       <w:tr>
         <w:trPr>
-          <w:trHeight w:val="577"/>
+          <w:trHeight w:val="598"/>
         </w:trPr>
         <w:tc>
           <w:tcPr>
-            <w:tcW w:w="3381" w:type="dxa"/>
+            <w:tcW w:w="3518" w:type="dxa"/>
             <w:tcBorders>
               <w:top w:val="single" w:sz="4" w:space="0" w:color="auto"/>
               <w:left w:val="single" w:sz="4" w:space="0" w:color="auto"/>
@@ -3491,7 +5106,7 @@
         </w:tc>
         <w:tc>
           <w:tcPr>
-            <w:tcW w:w="3985" w:type="dxa"/>
+            <w:tcW w:w="4147" w:type="dxa"/>
             <w:tcBorders>
               <w:top w:val="single" w:sz="4" w:space="0" w:color="auto"/>
               <w:left w:val="single" w:sz="4" w:space="0" w:color="auto"/>
@@ -3526,7 +5141,7 @@
         </w:tc>
         <w:tc>
           <w:tcPr>
-            <w:tcW w:w="4235" w:type="dxa"/>
+            <w:tcW w:w="4407" w:type="dxa"/>
             <w:tcBorders>
               <w:top w:val="single" w:sz="4" w:space="0" w:color="auto"/>
               <w:left w:val="single" w:sz="4" w:space="0" w:color="auto"/>
@@ -3561,7 +5176,7 @@
         </w:tc>
         <w:tc>
           <w:tcPr>
-            <w:tcW w:w="4453" w:type="dxa"/>
+            <w:tcW w:w="4634" w:type="dxa"/>
             <w:tcBorders>
               <w:top w:val="single" w:sz="4" w:space="0" w:color="auto"/>
               <w:left w:val="single" w:sz="4" w:space="0" w:color="auto"/>
@@ -3617,9 +5232,12 @@
         </w:tc>
       </w:tr>
       <w:tr>
+        <w:trPr>
+          <w:trHeight w:val="4895"/>
+        </w:trPr>
         <w:tc>
           <w:tcPr>
-            <w:tcW w:w="3381" w:type="dxa"/>
+            <w:tcW w:w="3518" w:type="dxa"/>
             <w:tcBorders>
               <w:top w:val="single" w:sz="4" w:space="0" w:color="auto"/>
               <w:left w:val="single" w:sz="4" w:space="0" w:color="auto"/>
@@ -3631,11 +5249,158 @@
             <w:pPr>
               <w:spacing w:after="0" w:line="240" w:lineRule="auto"/>
               <w:rPr>
+                <w:rFonts w:ascii="Times New Roman" w:eastAsia="Times New Roman" w:hAnsi="Times New Roman" w:cs="Times New Roman"/>
+                <w:sz w:val="24"/>
+                <w:szCs w:val="24"/>
+                <w:lang w:val="id-ID"/>
+              </w:rPr>
+            </w:pPr>
+            <w:r>
+              <w:rPr>
+                <w:rFonts w:ascii="Times New Roman" w:eastAsia="Times New Roman" w:hAnsi="Times New Roman" w:cs="Times New Roman"/>
+                <w:sz w:val="24"/>
+                <w:szCs w:val="24"/>
+                <w:lang w:val="id-ID"/>
+              </w:rPr>
+              <w:t>Mulai</w:t>
+            </w:r>
+          </w:p>
+          <w:p>
+            <w:pPr>
+              <w:spacing w:after="0" w:line="240" w:lineRule="auto"/>
+              <w:rPr>
+                <w:rFonts w:ascii="Times New Roman" w:eastAsia="Times New Roman" w:hAnsi="Times New Roman" w:cs="Times New Roman"/>
+                <w:sz w:val="24"/>
+                <w:szCs w:val="24"/>
+                <w:lang w:val="id-ID"/>
+              </w:rPr>
+            </w:pPr>
+            <w:r>
+              <w:rPr>
+                <w:rFonts w:ascii="Times New Roman" w:eastAsia="Times New Roman" w:hAnsi="Times New Roman" w:cs="Times New Roman"/>
+                <w:sz w:val="24"/>
+                <w:szCs w:val="24"/>
+                <w:lang w:val="id-ID"/>
+              </w:rPr>
+              <w:t>Iniliasisasi variabel i dengan nilai 1.</w:t>
+            </w:r>
+          </w:p>
+          <w:p>
+            <w:pPr>
+              <w:spacing w:after="0" w:line="240" w:lineRule="auto"/>
+              <w:rPr>
+                <w:rFonts w:ascii="Times New Roman" w:eastAsia="Times New Roman" w:hAnsi="Times New Roman" w:cs="Times New Roman"/>
+                <w:sz w:val="24"/>
+                <w:szCs w:val="24"/>
+                <w:lang w:val="id-ID"/>
+              </w:rPr>
+            </w:pPr>
+            <w:r>
+              <w:rPr>
+                <w:rFonts w:ascii="Times New Roman" w:eastAsia="Times New Roman" w:hAnsi="Times New Roman" w:cs="Times New Roman"/>
+                <w:sz w:val="24"/>
+                <w:szCs w:val="24"/>
+                <w:lang w:val="id-ID"/>
+              </w:rPr>
+              <w:t>Lakukan perulangan selama i</w:t>
+            </w:r>
+            <w:r>
+              <w:rPr>
+                <w:rFonts w:ascii="Times New Roman" w:eastAsia="Times New Roman" w:hAnsi="Times New Roman" w:cs="Times New Roman"/>
+                <w:sz w:val="24"/>
+                <w:szCs w:val="24"/>
+                <w:lang w:val="id-ID"/>
+              </w:rPr>
+              <w:t xml:space="preserve"> kurang dari atau sama dengan 1</w:t>
+            </w:r>
+            <w:r>
+              <w:rPr>
+                <w:rFonts w:ascii="Times New Roman" w:eastAsia="Times New Roman" w:hAnsi="Times New Roman" w:cs="Times New Roman"/>
+                <w:sz w:val="24"/>
+                <w:szCs w:val="24"/>
+                <w:lang w:val="id-ID"/>
+              </w:rPr>
+              <w:t>0:</w:t>
+            </w:r>
+          </w:p>
+          <w:p>
+            <w:pPr>
+              <w:spacing w:after="0" w:line="240" w:lineRule="auto"/>
+              <w:rPr>
+                <w:rFonts w:ascii="Times New Roman" w:eastAsia="Times New Roman" w:hAnsi="Times New Roman" w:cs="Times New Roman"/>
+                <w:sz w:val="24"/>
+                <w:szCs w:val="24"/>
+                <w:lang w:val="id-ID"/>
+              </w:rPr>
+            </w:pPr>
+            <w:r>
+              <w:rPr>
+                <w:rFonts w:ascii="Times New Roman" w:eastAsia="Times New Roman" w:hAnsi="Times New Roman" w:cs="Times New Roman"/>
+                <w:sz w:val="24"/>
+                <w:szCs w:val="24"/>
+                <w:lang w:val="id-ID"/>
+              </w:rPr>
+              <w:t>Cetak nilai i.</w:t>
+            </w:r>
+          </w:p>
+          <w:p>
+            <w:pPr>
+              <w:spacing w:after="0" w:line="240" w:lineRule="auto"/>
+              <w:rPr>
+                <w:rFonts w:ascii="Times New Roman" w:eastAsia="Times New Roman" w:hAnsi="Times New Roman" w:cs="Times New Roman"/>
+                <w:sz w:val="24"/>
+                <w:szCs w:val="24"/>
+                <w:lang w:val="id-ID"/>
+              </w:rPr>
+            </w:pPr>
+            <w:r>
+              <w:rPr>
+                <w:rFonts w:ascii="Times New Roman" w:eastAsia="Times New Roman" w:hAnsi="Times New Roman" w:cs="Times New Roman"/>
+                <w:sz w:val="24"/>
+                <w:szCs w:val="24"/>
+                <w:lang w:val="id-ID"/>
+              </w:rPr>
+              <w:t>Tambahkan 1 pada i:</w:t>
+            </w:r>
+          </w:p>
+          <w:p>
+            <w:pPr>
+              <w:spacing w:after="0" w:line="240" w:lineRule="auto"/>
+              <w:rPr>
+                <w:rFonts w:ascii="Times New Roman" w:eastAsia="Times New Roman" w:hAnsi="Times New Roman" w:cs="Times New Roman"/>
+                <w:sz w:val="24"/>
+                <w:szCs w:val="24"/>
+                <w:lang w:val="id-ID"/>
+              </w:rPr>
+            </w:pPr>
+            <w:r>
+              <w:rPr>
+                <w:rFonts w:ascii="Times New Roman" w:eastAsia="Times New Roman" w:hAnsi="Times New Roman" w:cs="Times New Roman"/>
+                <w:sz w:val="24"/>
+                <w:szCs w:val="24"/>
+                <w:lang w:val="id-ID"/>
+              </w:rPr>
+              <w:t>Akhiri perulangan</w:t>
+            </w:r>
+          </w:p>
+          <w:p>
+            <w:pPr>
+              <w:spacing w:after="0" w:line="240" w:lineRule="auto"/>
+              <w:rPr>
                 <w:rFonts w:ascii="Consolas" w:eastAsia="Times New Roman" w:hAnsi="Consolas" w:cs="Consolas"/>
                 <w:color w:val="000000" w:themeColor="text1"/>
                 <w:sz w:val="18"/>
               </w:rPr>
             </w:pPr>
+            <w:r>
+              <w:rPr>
+                <w:rFonts w:ascii="Times New Roman" w:eastAsia="Times New Roman" w:hAnsi="Times New Roman" w:cs="Times New Roman"/>
+                <w:sz w:val="24"/>
+                <w:szCs w:val="24"/>
+                <w:lang w:val="id-ID"/>
+              </w:rPr>
+              <w:t>Selesai</w:t>
+            </w:r>
           </w:p>
           <w:p>
             <w:pPr>
@@ -3730,7 +5495,7 @@
         </w:tc>
         <w:tc>
           <w:tcPr>
-            <w:tcW w:w="3985" w:type="dxa"/>
+            <w:tcW w:w="4147" w:type="dxa"/>
             <w:tcBorders>
               <w:top w:val="single" w:sz="4" w:space="0" w:color="auto"/>
               <w:left w:val="single" w:sz="4" w:space="0" w:color="auto"/>
@@ -3740,22 +5505,348 @@
           </w:tcPr>
           <w:p>
             <w:pPr>
+              <w:ind w:left="29"/>
+              <w:jc w:val="both"/>
+              <w:rPr>
+                <w:rFonts w:ascii="Consolas" w:eastAsia="Times New Roman" w:hAnsi="Consolas" w:cs="Consolas"/>
+                <w:b/>
+                <w:color w:val="FF0000"/>
+                <w:lang w:val="id-ID"/>
+              </w:rPr>
+            </w:pPr>
+            <w:proofErr w:type="spellStart"/>
+            <w:r>
+              <w:rPr>
+                <w:rFonts w:ascii="Consolas" w:eastAsia="Times New Roman" w:hAnsi="Consolas" w:cs="Consolas"/>
+                <w:b/>
+                <w:color w:val="FF0000"/>
+              </w:rPr>
+              <w:t>Mulai</w:t>
+            </w:r>
+            <w:proofErr w:type="spellEnd"/>
+          </w:p>
+          <w:p>
+            <w:pPr>
+              <w:ind w:left="29"/>
+              <w:jc w:val="both"/>
+              <w:rPr>
+                <w:rFonts w:ascii="Consolas" w:eastAsia="Times New Roman" w:hAnsi="Consolas" w:cs="Consolas"/>
+                <w:b/>
+                <w:color w:val="FF0000"/>
+              </w:rPr>
+            </w:pPr>
+            <w:proofErr w:type="spellStart"/>
+            <w:r>
+              <w:rPr>
+                <w:rFonts w:ascii="Consolas" w:eastAsia="Times New Roman" w:hAnsi="Consolas" w:cs="Consolas"/>
+                <w:color w:val="000000" w:themeColor="text1"/>
+              </w:rPr>
+              <w:t>Deklarasi</w:t>
+            </w:r>
+            <w:proofErr w:type="spellEnd"/>
+            <w:r>
+              <w:rPr>
+                <w:rFonts w:ascii="Consolas" w:eastAsia="Times New Roman" w:hAnsi="Consolas" w:cs="Consolas"/>
+                <w:color w:val="000000" w:themeColor="text1"/>
+              </w:rPr>
+              <w:t xml:space="preserve"> </w:t>
+            </w:r>
+            <w:proofErr w:type="spellStart"/>
+            <w:r>
+              <w:rPr>
+                <w:rFonts w:ascii="Consolas" w:eastAsia="Times New Roman" w:hAnsi="Consolas" w:cs="Consolas"/>
+                <w:color w:val="000000" w:themeColor="text1"/>
+              </w:rPr>
+              <w:t>variabel</w:t>
+            </w:r>
+            <w:proofErr w:type="spellEnd"/>
+            <w:r>
+              <w:rPr>
+                <w:rFonts w:ascii="Consolas" w:eastAsia="Times New Roman" w:hAnsi="Consolas" w:cs="Consolas"/>
+                <w:color w:val="000000" w:themeColor="text1"/>
+              </w:rPr>
+              <w:t xml:space="preserve">: a, b </w:t>
+            </w:r>
+          </w:p>
+          <w:p>
+            <w:pPr>
+              <w:ind w:left="29"/>
+              <w:jc w:val="both"/>
+              <w:rPr>
+                <w:rFonts w:ascii="Consolas" w:eastAsia="Times New Roman" w:hAnsi="Consolas" w:cs="Consolas"/>
+                <w:color w:val="000000" w:themeColor="text1"/>
+              </w:rPr>
+            </w:pPr>
+            <w:r>
+              <w:rPr>
+                <w:rFonts w:ascii="Consolas" w:eastAsia="Times New Roman" w:hAnsi="Consolas" w:cs="Consolas"/>
+                <w:color w:val="000000" w:themeColor="text1"/>
+              </w:rPr>
+              <w:t>Input/</w:t>
+            </w:r>
+            <w:proofErr w:type="spellStart"/>
+            <w:r>
+              <w:rPr>
+                <w:rFonts w:ascii="Consolas" w:eastAsia="Times New Roman" w:hAnsi="Consolas" w:cs="Consolas"/>
+                <w:b/>
+                <w:color w:val="FF0000"/>
+              </w:rPr>
+              <w:t>masukkan</w:t>
+            </w:r>
+            <w:proofErr w:type="spellEnd"/>
+            <w:r>
+              <w:rPr>
+                <w:rFonts w:ascii="Consolas" w:eastAsia="Times New Roman" w:hAnsi="Consolas" w:cs="Consolas"/>
+                <w:color w:val="FF0000"/>
+              </w:rPr>
+              <w:t xml:space="preserve"> </w:t>
+            </w:r>
+            <w:proofErr w:type="spellStart"/>
+            <w:r>
+              <w:rPr>
+                <w:rFonts w:ascii="Consolas" w:eastAsia="Times New Roman" w:hAnsi="Consolas" w:cs="Consolas"/>
+                <w:color w:val="000000" w:themeColor="text1"/>
+              </w:rPr>
+              <w:t>nilai</w:t>
+            </w:r>
+            <w:proofErr w:type="spellEnd"/>
+            <w:r>
+              <w:rPr>
+                <w:rFonts w:ascii="Consolas" w:eastAsia="Times New Roman" w:hAnsi="Consolas" w:cs="Consolas"/>
+                <w:color w:val="000000" w:themeColor="text1"/>
+              </w:rPr>
+              <w:t xml:space="preserve">: a, b </w:t>
+            </w:r>
+          </w:p>
+          <w:p>
+            <w:pPr>
+              <w:ind w:left="29"/>
+              <w:jc w:val="both"/>
+              <w:rPr>
+                <w:rFonts w:ascii="Consolas" w:eastAsia="Times New Roman" w:hAnsi="Consolas" w:cs="Consolas"/>
+                <w:color w:val="000000" w:themeColor="text1"/>
+              </w:rPr>
+            </w:pPr>
+            <w:r>
+              <w:rPr>
+                <w:rFonts w:ascii="Consolas" w:eastAsia="Times New Roman" w:hAnsi="Consolas" w:cs="Consolas"/>
+                <w:color w:val="000000" w:themeColor="text1"/>
+              </w:rPr>
+              <w:t xml:space="preserve">if a &gt;= b </w:t>
+            </w:r>
+          </w:p>
+          <w:p>
+            <w:pPr>
+              <w:ind w:left="29"/>
+              <w:jc w:val="both"/>
+              <w:rPr>
+                <w:rFonts w:ascii="Consolas" w:eastAsia="Times New Roman" w:hAnsi="Consolas" w:cs="Consolas"/>
+                <w:color w:val="000000" w:themeColor="text1"/>
+              </w:rPr>
+            </w:pPr>
+            <w:proofErr w:type="spellStart"/>
+            <w:r>
+              <w:rPr>
+                <w:rFonts w:ascii="Consolas" w:eastAsia="Times New Roman" w:hAnsi="Consolas" w:cs="Consolas"/>
+                <w:b/>
+                <w:color w:val="FF0000"/>
+              </w:rPr>
+              <w:t>Cetak</w:t>
+            </w:r>
+            <w:proofErr w:type="spellEnd"/>
+            <w:r>
+              <w:rPr>
+                <w:rFonts w:ascii="Consolas" w:eastAsia="Times New Roman" w:hAnsi="Consolas" w:cs="Consolas"/>
+                <w:color w:val="FF0000"/>
+              </w:rPr>
+              <w:t xml:space="preserve"> </w:t>
+            </w:r>
+            <w:r>
+              <w:rPr>
+                <w:rFonts w:ascii="Consolas" w:eastAsia="Times New Roman" w:hAnsi="Consolas" w:cs="Consolas"/>
+                <w:color w:val="000000" w:themeColor="text1"/>
+              </w:rPr>
+              <w:t>“</w:t>
+            </w:r>
+            <w:proofErr w:type="spellStart"/>
+            <w:r>
+              <w:rPr>
+                <w:rFonts w:ascii="Consolas" w:eastAsia="Times New Roman" w:hAnsi="Consolas" w:cs="Consolas"/>
+                <w:color w:val="000000" w:themeColor="text1"/>
+              </w:rPr>
+              <w:t>Nilai</w:t>
+            </w:r>
+            <w:proofErr w:type="spellEnd"/>
+            <w:r>
+              <w:rPr>
+                <w:rFonts w:ascii="Consolas" w:eastAsia="Times New Roman" w:hAnsi="Consolas" w:cs="Consolas"/>
+                <w:color w:val="000000" w:themeColor="text1"/>
+              </w:rPr>
+              <w:t xml:space="preserve"> a &gt;= b” </w:t>
+            </w:r>
+          </w:p>
+          <w:p>
+            <w:pPr>
+              <w:ind w:left="29"/>
+              <w:jc w:val="both"/>
+              <w:rPr>
+                <w:rFonts w:ascii="Consolas" w:eastAsia="Times New Roman" w:hAnsi="Consolas" w:cs="Consolas"/>
+                <w:color w:val="000000" w:themeColor="text1"/>
+              </w:rPr>
+            </w:pPr>
+            <w:proofErr w:type="spellStart"/>
+            <w:r>
+              <w:rPr>
+                <w:rFonts w:ascii="Consolas" w:eastAsia="Times New Roman" w:hAnsi="Consolas" w:cs="Consolas"/>
+                <w:b/>
+                <w:color w:val="FF0000"/>
+              </w:rPr>
+              <w:t>ke</w:t>
+            </w:r>
+            <w:proofErr w:type="spellEnd"/>
+            <w:r>
+              <w:rPr>
+                <w:rFonts w:ascii="Consolas" w:eastAsia="Times New Roman" w:hAnsi="Consolas" w:cs="Consolas"/>
+                <w:b/>
+                <w:color w:val="FF0000"/>
+              </w:rPr>
+              <w:t xml:space="preserve"> </w:t>
+            </w:r>
+            <w:proofErr w:type="spellStart"/>
+            <w:r>
+              <w:rPr>
+                <w:rFonts w:ascii="Consolas" w:eastAsia="Times New Roman" w:hAnsi="Consolas" w:cs="Consolas"/>
+                <w:b/>
+                <w:color w:val="FF0000"/>
+              </w:rPr>
+              <w:t>langkah</w:t>
+            </w:r>
+            <w:proofErr w:type="spellEnd"/>
+            <w:r>
+              <w:rPr>
+                <w:rFonts w:ascii="Consolas" w:eastAsia="Times New Roman" w:hAnsi="Consolas" w:cs="Consolas"/>
+                <w:color w:val="FF0000"/>
+              </w:rPr>
+              <w:t xml:space="preserve"> </w:t>
+            </w:r>
+            <w:r>
+              <w:rPr>
+                <w:rFonts w:ascii="Consolas" w:eastAsia="Times New Roman" w:hAnsi="Consolas" w:cs="Consolas"/>
+                <w:color w:val="000000" w:themeColor="text1"/>
+              </w:rPr>
+              <w:t xml:space="preserve">9 </w:t>
+            </w:r>
+          </w:p>
+          <w:p>
+            <w:pPr>
+              <w:ind w:left="29"/>
+              <w:jc w:val="both"/>
+              <w:rPr>
+                <w:rFonts w:ascii="Consolas" w:eastAsia="Times New Roman" w:hAnsi="Consolas" w:cs="Consolas"/>
+                <w:color w:val="000000" w:themeColor="text1"/>
+              </w:rPr>
+            </w:pPr>
+            <w:r>
+              <w:rPr>
+                <w:rFonts w:ascii="Consolas" w:eastAsia="Times New Roman" w:hAnsi="Consolas" w:cs="Consolas"/>
+                <w:color w:val="000000" w:themeColor="text1"/>
+              </w:rPr>
+              <w:t>else //</w:t>
+            </w:r>
+            <w:proofErr w:type="spellStart"/>
+            <w:r>
+              <w:rPr>
+                <w:rFonts w:ascii="Consolas" w:eastAsia="Times New Roman" w:hAnsi="Consolas" w:cs="Consolas"/>
+                <w:color w:val="000000" w:themeColor="text1"/>
+              </w:rPr>
+              <w:t>lainnya</w:t>
+            </w:r>
+            <w:proofErr w:type="spellEnd"/>
+            <w:r>
+              <w:rPr>
+                <w:rFonts w:ascii="Consolas" w:eastAsia="Times New Roman" w:hAnsi="Consolas" w:cs="Consolas"/>
+                <w:color w:val="000000" w:themeColor="text1"/>
+              </w:rPr>
+              <w:t xml:space="preserve"> </w:t>
+            </w:r>
+          </w:p>
+          <w:p>
+            <w:pPr>
+              <w:ind w:left="29"/>
+              <w:jc w:val="both"/>
+              <w:rPr>
+                <w:rFonts w:ascii="Consolas" w:eastAsia="Times New Roman" w:hAnsi="Consolas" w:cs="Consolas"/>
+                <w:color w:val="000000" w:themeColor="text1"/>
+              </w:rPr>
+            </w:pPr>
+            <w:proofErr w:type="spellStart"/>
+            <w:r>
+              <w:rPr>
+                <w:rFonts w:ascii="Consolas" w:eastAsia="Times New Roman" w:hAnsi="Consolas" w:cs="Consolas"/>
+                <w:b/>
+                <w:color w:val="FF0000"/>
+              </w:rPr>
+              <w:t>Cetak</w:t>
+            </w:r>
+            <w:proofErr w:type="spellEnd"/>
+            <w:r>
+              <w:rPr>
+                <w:rFonts w:ascii="Consolas" w:eastAsia="Times New Roman" w:hAnsi="Consolas" w:cs="Consolas"/>
+                <w:color w:val="FF0000"/>
+              </w:rPr>
+              <w:t xml:space="preserve"> </w:t>
+            </w:r>
+            <w:r>
+              <w:rPr>
+                <w:rFonts w:ascii="Consolas" w:eastAsia="Times New Roman" w:hAnsi="Consolas" w:cs="Consolas"/>
+                <w:color w:val="000000" w:themeColor="text1"/>
+              </w:rPr>
+              <w:t>“</w:t>
+            </w:r>
+            <w:proofErr w:type="spellStart"/>
+            <w:r>
+              <w:rPr>
+                <w:rFonts w:ascii="Consolas" w:eastAsia="Times New Roman" w:hAnsi="Consolas" w:cs="Consolas"/>
+                <w:color w:val="000000" w:themeColor="text1"/>
+              </w:rPr>
+              <w:t>Nilai</w:t>
+            </w:r>
+            <w:proofErr w:type="spellEnd"/>
+            <w:r>
+              <w:rPr>
+                <w:rFonts w:ascii="Consolas" w:eastAsia="Times New Roman" w:hAnsi="Consolas" w:cs="Consolas"/>
+                <w:color w:val="000000" w:themeColor="text1"/>
+              </w:rPr>
+              <w:t xml:space="preserve"> a &lt; b” </w:t>
+            </w:r>
+          </w:p>
+          <w:p>
+            <w:pPr>
               <w:tabs>
                 <w:tab w:val="left" w:pos="1560"/>
               </w:tabs>
               <w:spacing w:after="0" w:line="240" w:lineRule="auto"/>
-              <w:ind w:left="29"/>
+              <w:rPr>
+                <w:rFonts w:ascii="Consolas" w:eastAsia="Times New Roman" w:hAnsi="Consolas" w:cs="Consolas"/>
+                <w:color w:val="000000" w:themeColor="text1"/>
+                <w:lang w:val="id-ID"/>
+              </w:rPr>
+            </w:pPr>
+            <w:proofErr w:type="spellStart"/>
+            <w:r>
               <w:rPr>
                 <w:rFonts w:ascii="Consolas" w:eastAsia="Times New Roman" w:hAnsi="Consolas" w:cs="Consolas"/>
                 <w:b/>
-                <w:color w:val="000000" w:themeColor="text1"/>
-              </w:rPr>
-            </w:pPr>
+                <w:color w:val="FF0000"/>
+              </w:rPr>
+              <w:t>Selesai</w:t>
+            </w:r>
+            <w:proofErr w:type="spellEnd"/>
           </w:p>
         </w:tc>
         <w:tc>
           <w:tcPr>
-            <w:tcW w:w="4235" w:type="dxa"/>
+            <w:tcW w:w="4407" w:type="dxa"/>
             <w:tcBorders>
               <w:top w:val="single" w:sz="4" w:space="0" w:color="auto"/>
               <w:left w:val="single" w:sz="4" w:space="0" w:color="auto"/>
@@ -3765,6 +5856,339 @@
           </w:tcPr>
           <w:p>
             <w:pPr>
+              <w:shd w:val="clear" w:color="auto" w:fill="F8F9FA"/>
+              <w:tabs>
+                <w:tab w:val="left" w:pos="916"/>
+                <w:tab w:val="left" w:pos="1832"/>
+                <w:tab w:val="left" w:pos="2748"/>
+                <w:tab w:val="left" w:pos="3664"/>
+                <w:tab w:val="left" w:pos="4580"/>
+                <w:tab w:val="left" w:pos="5496"/>
+                <w:tab w:val="left" w:pos="6412"/>
+                <w:tab w:val="left" w:pos="7328"/>
+                <w:tab w:val="left" w:pos="8244"/>
+                <w:tab w:val="left" w:pos="9160"/>
+                <w:tab w:val="left" w:pos="10076"/>
+                <w:tab w:val="left" w:pos="10992"/>
+                <w:tab w:val="left" w:pos="11908"/>
+                <w:tab w:val="left" w:pos="12824"/>
+                <w:tab w:val="left" w:pos="13740"/>
+                <w:tab w:val="left" w:pos="14656"/>
+              </w:tabs>
+              <w:spacing w:after="0" w:line="540" w:lineRule="atLeast"/>
+              <w:rPr>
+                <w:rFonts w:ascii="Consolas" w:eastAsia="Times New Roman" w:hAnsi="Consolas" w:cs="Courier New"/>
+                <w:color w:val="1F1F1F"/>
+                <w:lang w:val="en" w:eastAsia="id-ID"/>
+              </w:rPr>
+            </w:pPr>
+            <w:r>
+              <w:rPr>
+                <w:rFonts w:ascii="Consolas" w:eastAsia="Times New Roman" w:hAnsi="Consolas" w:cs="Courier New"/>
+                <w:color w:val="1F1F1F"/>
+                <w:lang w:val="en" w:eastAsia="id-ID"/>
+              </w:rPr>
+              <w:t>Start</w:t>
+            </w:r>
+          </w:p>
+          <w:p>
+            <w:pPr>
+              <w:shd w:val="clear" w:color="auto" w:fill="F8F9FA"/>
+              <w:tabs>
+                <w:tab w:val="left" w:pos="916"/>
+                <w:tab w:val="left" w:pos="1832"/>
+                <w:tab w:val="left" w:pos="2748"/>
+                <w:tab w:val="left" w:pos="3664"/>
+                <w:tab w:val="left" w:pos="4580"/>
+                <w:tab w:val="left" w:pos="5496"/>
+                <w:tab w:val="left" w:pos="6412"/>
+                <w:tab w:val="left" w:pos="7328"/>
+                <w:tab w:val="left" w:pos="8244"/>
+                <w:tab w:val="left" w:pos="9160"/>
+                <w:tab w:val="left" w:pos="10076"/>
+                <w:tab w:val="left" w:pos="10992"/>
+                <w:tab w:val="left" w:pos="11908"/>
+                <w:tab w:val="left" w:pos="12824"/>
+                <w:tab w:val="left" w:pos="13740"/>
+                <w:tab w:val="left" w:pos="14656"/>
+              </w:tabs>
+              <w:spacing w:after="0" w:line="540" w:lineRule="atLeast"/>
+              <w:rPr>
+                <w:rFonts w:ascii="Consolas" w:eastAsia="Times New Roman" w:hAnsi="Consolas" w:cs="Courier New"/>
+                <w:color w:val="1F1F1F"/>
+                <w:lang w:val="en" w:eastAsia="id-ID"/>
+              </w:rPr>
+            </w:pPr>
+            <w:r>
+              <w:rPr>
+                <w:rFonts w:ascii="Consolas" w:eastAsia="Times New Roman" w:hAnsi="Consolas" w:cs="Courier New"/>
+                <w:color w:val="1F1F1F"/>
+                <w:lang w:val="en" w:eastAsia="id-ID"/>
+              </w:rPr>
+              <w:t xml:space="preserve">Variable declaration: a, b </w:t>
+            </w:r>
+          </w:p>
+          <w:p>
+            <w:pPr>
+              <w:shd w:val="clear" w:color="auto" w:fill="F8F9FA"/>
+              <w:tabs>
+                <w:tab w:val="left" w:pos="916"/>
+                <w:tab w:val="left" w:pos="1832"/>
+                <w:tab w:val="left" w:pos="2748"/>
+                <w:tab w:val="left" w:pos="3664"/>
+                <w:tab w:val="left" w:pos="4580"/>
+                <w:tab w:val="left" w:pos="5496"/>
+                <w:tab w:val="left" w:pos="6412"/>
+                <w:tab w:val="left" w:pos="7328"/>
+                <w:tab w:val="left" w:pos="8244"/>
+                <w:tab w:val="left" w:pos="9160"/>
+                <w:tab w:val="left" w:pos="10076"/>
+                <w:tab w:val="left" w:pos="10992"/>
+                <w:tab w:val="left" w:pos="11908"/>
+                <w:tab w:val="left" w:pos="12824"/>
+                <w:tab w:val="left" w:pos="13740"/>
+                <w:tab w:val="left" w:pos="14656"/>
+              </w:tabs>
+              <w:spacing w:after="0" w:line="540" w:lineRule="atLeast"/>
+              <w:rPr>
+                <w:rFonts w:ascii="Consolas" w:eastAsia="Times New Roman" w:hAnsi="Consolas" w:cs="Courier New"/>
+                <w:color w:val="1F1F1F"/>
+                <w:lang w:val="en" w:eastAsia="id-ID"/>
+              </w:rPr>
+            </w:pPr>
+            <w:r>
+              <w:rPr>
+                <w:rFonts w:ascii="Consolas" w:eastAsia="Times New Roman" w:hAnsi="Consolas" w:cs="Courier New"/>
+                <w:color w:val="1F1F1F"/>
+                <w:lang w:val="en" w:eastAsia="id-ID"/>
+              </w:rPr>
+              <w:t xml:space="preserve">Input/insert values: a, b </w:t>
+            </w:r>
+          </w:p>
+          <w:p>
+            <w:pPr>
+              <w:shd w:val="clear" w:color="auto" w:fill="F8F9FA"/>
+              <w:tabs>
+                <w:tab w:val="left" w:pos="916"/>
+                <w:tab w:val="left" w:pos="1832"/>
+                <w:tab w:val="left" w:pos="2748"/>
+                <w:tab w:val="left" w:pos="3664"/>
+                <w:tab w:val="left" w:pos="4580"/>
+                <w:tab w:val="left" w:pos="5496"/>
+                <w:tab w:val="left" w:pos="6412"/>
+                <w:tab w:val="left" w:pos="7328"/>
+                <w:tab w:val="left" w:pos="8244"/>
+                <w:tab w:val="left" w:pos="9160"/>
+                <w:tab w:val="left" w:pos="10076"/>
+                <w:tab w:val="left" w:pos="10992"/>
+                <w:tab w:val="left" w:pos="11908"/>
+                <w:tab w:val="left" w:pos="12824"/>
+                <w:tab w:val="left" w:pos="13740"/>
+                <w:tab w:val="left" w:pos="14656"/>
+              </w:tabs>
+              <w:spacing w:after="0" w:line="540" w:lineRule="atLeast"/>
+              <w:rPr>
+                <w:rFonts w:ascii="Consolas" w:eastAsia="Times New Roman" w:hAnsi="Consolas" w:cs="Courier New"/>
+                <w:color w:val="1F1F1F"/>
+                <w:lang w:val="en" w:eastAsia="id-ID"/>
+              </w:rPr>
+            </w:pPr>
+            <w:r>
+              <w:rPr>
+                <w:rFonts w:ascii="Consolas" w:eastAsia="Times New Roman" w:hAnsi="Consolas" w:cs="Courier New"/>
+                <w:color w:val="1F1F1F"/>
+                <w:lang w:val="en" w:eastAsia="id-ID"/>
+              </w:rPr>
+              <w:t xml:space="preserve">if a &gt;= b </w:t>
+            </w:r>
+          </w:p>
+          <w:p>
+            <w:pPr>
+              <w:shd w:val="clear" w:color="auto" w:fill="F8F9FA"/>
+              <w:tabs>
+                <w:tab w:val="left" w:pos="916"/>
+                <w:tab w:val="left" w:pos="1832"/>
+                <w:tab w:val="left" w:pos="2748"/>
+                <w:tab w:val="left" w:pos="3664"/>
+                <w:tab w:val="left" w:pos="4580"/>
+                <w:tab w:val="left" w:pos="5496"/>
+                <w:tab w:val="left" w:pos="6412"/>
+                <w:tab w:val="left" w:pos="7328"/>
+                <w:tab w:val="left" w:pos="8244"/>
+                <w:tab w:val="left" w:pos="9160"/>
+                <w:tab w:val="left" w:pos="10076"/>
+                <w:tab w:val="left" w:pos="10992"/>
+                <w:tab w:val="left" w:pos="11908"/>
+                <w:tab w:val="left" w:pos="12824"/>
+                <w:tab w:val="left" w:pos="13740"/>
+                <w:tab w:val="left" w:pos="14656"/>
+              </w:tabs>
+              <w:spacing w:after="0" w:line="540" w:lineRule="atLeast"/>
+              <w:rPr>
+                <w:rFonts w:ascii="Consolas" w:eastAsia="Times New Roman" w:hAnsi="Consolas" w:cs="Courier New"/>
+                <w:color w:val="1F1F1F"/>
+                <w:lang w:val="en" w:eastAsia="id-ID"/>
+              </w:rPr>
+            </w:pPr>
+            <w:r>
+              <w:rPr>
+                <w:rFonts w:ascii="Consolas" w:eastAsia="Times New Roman" w:hAnsi="Consolas" w:cs="Courier New"/>
+                <w:color w:val="1F1F1F"/>
+                <w:lang w:val="en" w:eastAsia="id-ID"/>
+              </w:rPr>
+              <w:t xml:space="preserve">Print “Value a &gt;= b” </w:t>
+            </w:r>
+          </w:p>
+          <w:p>
+            <w:pPr>
+              <w:shd w:val="clear" w:color="auto" w:fill="F8F9FA"/>
+              <w:tabs>
+                <w:tab w:val="left" w:pos="916"/>
+                <w:tab w:val="left" w:pos="1832"/>
+                <w:tab w:val="left" w:pos="2748"/>
+                <w:tab w:val="left" w:pos="3664"/>
+                <w:tab w:val="left" w:pos="4580"/>
+                <w:tab w:val="left" w:pos="5496"/>
+                <w:tab w:val="left" w:pos="6412"/>
+                <w:tab w:val="left" w:pos="7328"/>
+                <w:tab w:val="left" w:pos="8244"/>
+                <w:tab w:val="left" w:pos="9160"/>
+                <w:tab w:val="left" w:pos="10076"/>
+                <w:tab w:val="left" w:pos="10992"/>
+                <w:tab w:val="left" w:pos="11908"/>
+                <w:tab w:val="left" w:pos="12824"/>
+                <w:tab w:val="left" w:pos="13740"/>
+                <w:tab w:val="left" w:pos="14656"/>
+              </w:tabs>
+              <w:spacing w:after="0" w:line="540" w:lineRule="atLeast"/>
+              <w:rPr>
+                <w:rFonts w:ascii="Consolas" w:eastAsia="Times New Roman" w:hAnsi="Consolas" w:cs="Courier New"/>
+                <w:color w:val="1F1F1F"/>
+                <w:lang w:val="en" w:eastAsia="id-ID"/>
+              </w:rPr>
+            </w:pPr>
+            <w:r>
+              <w:rPr>
+                <w:rFonts w:ascii="Consolas" w:eastAsia="Times New Roman" w:hAnsi="Consolas" w:cs="Courier New"/>
+                <w:color w:val="1F1F1F"/>
+                <w:lang w:val="en" w:eastAsia="id-ID"/>
+              </w:rPr>
+              <w:t xml:space="preserve">go to step 9 </w:t>
+            </w:r>
+          </w:p>
+          <w:p>
+            <w:pPr>
+              <w:shd w:val="clear" w:color="auto" w:fill="F8F9FA"/>
+              <w:tabs>
+                <w:tab w:val="left" w:pos="916"/>
+                <w:tab w:val="left" w:pos="1832"/>
+                <w:tab w:val="left" w:pos="2748"/>
+                <w:tab w:val="left" w:pos="3664"/>
+                <w:tab w:val="left" w:pos="4580"/>
+                <w:tab w:val="left" w:pos="5496"/>
+                <w:tab w:val="left" w:pos="6412"/>
+                <w:tab w:val="left" w:pos="7328"/>
+                <w:tab w:val="left" w:pos="8244"/>
+                <w:tab w:val="left" w:pos="9160"/>
+                <w:tab w:val="left" w:pos="10076"/>
+                <w:tab w:val="left" w:pos="10992"/>
+                <w:tab w:val="left" w:pos="11908"/>
+                <w:tab w:val="left" w:pos="12824"/>
+                <w:tab w:val="left" w:pos="13740"/>
+                <w:tab w:val="left" w:pos="14656"/>
+              </w:tabs>
+              <w:spacing w:after="0" w:line="540" w:lineRule="atLeast"/>
+              <w:rPr>
+                <w:rFonts w:ascii="Consolas" w:eastAsia="Times New Roman" w:hAnsi="Consolas" w:cs="Courier New"/>
+                <w:color w:val="1F1F1F"/>
+                <w:lang w:val="en" w:eastAsia="id-ID"/>
+              </w:rPr>
+            </w:pPr>
+            <w:r>
+              <w:rPr>
+                <w:rFonts w:ascii="Consolas" w:eastAsia="Times New Roman" w:hAnsi="Consolas" w:cs="Courier New"/>
+                <w:color w:val="1F1F1F"/>
+                <w:lang w:val="en" w:eastAsia="id-ID"/>
+              </w:rPr>
+              <w:t xml:space="preserve">else //other </w:t>
+            </w:r>
+          </w:p>
+          <w:p>
+            <w:pPr>
+              <w:shd w:val="clear" w:color="auto" w:fill="F8F9FA"/>
+              <w:tabs>
+                <w:tab w:val="left" w:pos="916"/>
+                <w:tab w:val="left" w:pos="1832"/>
+                <w:tab w:val="left" w:pos="2748"/>
+                <w:tab w:val="left" w:pos="3664"/>
+                <w:tab w:val="left" w:pos="4580"/>
+                <w:tab w:val="left" w:pos="5496"/>
+                <w:tab w:val="left" w:pos="6412"/>
+                <w:tab w:val="left" w:pos="7328"/>
+                <w:tab w:val="left" w:pos="8244"/>
+                <w:tab w:val="left" w:pos="9160"/>
+                <w:tab w:val="left" w:pos="10076"/>
+                <w:tab w:val="left" w:pos="10992"/>
+                <w:tab w:val="left" w:pos="11908"/>
+                <w:tab w:val="left" w:pos="12824"/>
+                <w:tab w:val="left" w:pos="13740"/>
+                <w:tab w:val="left" w:pos="14656"/>
+              </w:tabs>
+              <w:spacing w:after="0" w:line="540" w:lineRule="atLeast"/>
+              <w:rPr>
+                <w:rFonts w:ascii="Consolas" w:eastAsia="Times New Roman" w:hAnsi="Consolas" w:cs="Courier New"/>
+                <w:color w:val="1F1F1F"/>
+                <w:lang w:val="en" w:eastAsia="id-ID"/>
+              </w:rPr>
+            </w:pPr>
+            <w:r>
+              <w:rPr>
+                <w:rFonts w:ascii="Consolas" w:eastAsia="Times New Roman" w:hAnsi="Consolas" w:cs="Courier New"/>
+                <w:color w:val="1F1F1F"/>
+                <w:lang w:val="en" w:eastAsia="id-ID"/>
+              </w:rPr>
+              <w:t xml:space="preserve">Print “Value a &lt; b” </w:t>
+            </w:r>
+          </w:p>
+          <w:p>
+            <w:pPr>
+              <w:shd w:val="clear" w:color="auto" w:fill="F8F9FA"/>
+              <w:tabs>
+                <w:tab w:val="left" w:pos="916"/>
+                <w:tab w:val="left" w:pos="1832"/>
+                <w:tab w:val="left" w:pos="2748"/>
+                <w:tab w:val="left" w:pos="3664"/>
+                <w:tab w:val="left" w:pos="4580"/>
+                <w:tab w:val="left" w:pos="5496"/>
+                <w:tab w:val="left" w:pos="6412"/>
+                <w:tab w:val="left" w:pos="7328"/>
+                <w:tab w:val="left" w:pos="8244"/>
+                <w:tab w:val="left" w:pos="9160"/>
+                <w:tab w:val="left" w:pos="10076"/>
+                <w:tab w:val="left" w:pos="10992"/>
+                <w:tab w:val="left" w:pos="11908"/>
+                <w:tab w:val="left" w:pos="12824"/>
+                <w:tab w:val="left" w:pos="13740"/>
+                <w:tab w:val="left" w:pos="14656"/>
+              </w:tabs>
+              <w:spacing w:after="0" w:line="540" w:lineRule="atLeast"/>
+              <w:rPr>
+                <w:rFonts w:ascii="Consolas" w:eastAsia="Times New Roman" w:hAnsi="Consolas" w:cs="Courier New"/>
+                <w:color w:val="1F1F1F"/>
+                <w:lang w:val="id-ID" w:eastAsia="id-ID"/>
+              </w:rPr>
+            </w:pPr>
+            <w:r>
+              <w:rPr>
+                <w:rFonts w:ascii="Consolas" w:eastAsia="Times New Roman" w:hAnsi="Consolas" w:cs="Courier New"/>
+                <w:color w:val="1F1F1F"/>
+                <w:lang w:val="en" w:eastAsia="id-ID"/>
+              </w:rPr>
+              <w:t>Finished</w:t>
+            </w:r>
+          </w:p>
+          <w:p>
+            <w:pPr>
               <w:spacing w:after="0" w:line="240" w:lineRule="auto"/>
               <w:ind w:left="29"/>
               <w:rPr>
@@ -3776,7 +6200,7 @@
         </w:tc>
         <w:tc>
           <w:tcPr>
-            <w:tcW w:w="4453" w:type="dxa"/>
+            <w:tcW w:w="4634" w:type="dxa"/>
             <w:tcBorders>
               <w:top w:val="single" w:sz="4" w:space="0" w:color="auto"/>
               <w:left w:val="single" w:sz="4" w:space="0" w:color="auto"/>
@@ -3791,6 +6215,246 @@
               <w:rPr>
                 <w:rFonts w:ascii="Consolas" w:eastAsia="Times New Roman" w:hAnsi="Consolas" w:cs="Consolas"/>
                 <w:color w:val="000000" w:themeColor="text1"/>
+                <w:lang w:val="id-ID"/>
+              </w:rPr>
+            </w:pPr>
+            <w:r>
+              <w:rPr>
+                <w:rFonts w:ascii="Consolas" w:eastAsia="Times New Roman" w:hAnsi="Consolas" w:cs="Consolas"/>
+                <w:color w:val="000000" w:themeColor="text1"/>
+                <w:lang w:val="id-ID"/>
+              </w:rPr>
+              <w:t>&lt;?php</w:t>
+            </w:r>
+          </w:p>
+          <w:p>
+            <w:pPr>
+              <w:jc w:val="both"/>
+              <w:rPr>
+                <w:rFonts w:ascii="Consolas" w:eastAsia="Times New Roman" w:hAnsi="Consolas" w:cs="Consolas"/>
+                <w:color w:val="000000" w:themeColor="text1"/>
+                <w:lang w:val="id-ID"/>
+              </w:rPr>
+            </w:pPr>
+            <w:r>
+              <w:rPr>
+                <w:rFonts w:ascii="Consolas" w:eastAsia="Times New Roman" w:hAnsi="Consolas" w:cs="Consolas"/>
+                <w:color w:val="000000" w:themeColor="text1"/>
+              </w:rPr>
+              <w:t>for ($i = 1; $i &lt;= 10; $i++)</w:t>
+            </w:r>
+          </w:p>
+          <w:p>
+            <w:pPr>
+              <w:jc w:val="both"/>
+              <w:rPr>
+                <w:rFonts w:ascii="Consolas" w:eastAsia="Times New Roman" w:hAnsi="Consolas" w:cs="Consolas"/>
+                <w:color w:val="000000" w:themeColor="text1"/>
+                <w:lang w:val="id-ID"/>
+              </w:rPr>
+            </w:pPr>
+            <w:r>
+              <w:rPr>
+                <w:rFonts w:ascii="Consolas" w:eastAsia="Times New Roman" w:hAnsi="Consolas" w:cs="Consolas"/>
+                <w:color w:val="000000" w:themeColor="text1"/>
+              </w:rPr>
+              <w:t>{</w:t>
+            </w:r>
+          </w:p>
+          <w:p>
+            <w:pPr>
+              <w:ind w:left="29"/>
+              <w:jc w:val="both"/>
+              <w:rPr>
+                <w:rFonts w:ascii="Consolas" w:eastAsia="Times New Roman" w:hAnsi="Consolas" w:cs="Consolas"/>
+                <w:color w:val="000000" w:themeColor="text1"/>
+              </w:rPr>
+            </w:pPr>
+            <w:proofErr w:type="gramStart"/>
+            <w:r>
+              <w:rPr>
+                <w:rFonts w:ascii="Consolas" w:eastAsia="Times New Roman" w:hAnsi="Consolas" w:cs="Consolas"/>
+                <w:color w:val="000000" w:themeColor="text1"/>
+              </w:rPr>
+              <w:t>echo</w:t>
+            </w:r>
+            <w:proofErr w:type="gramEnd"/>
+            <w:r>
+              <w:rPr>
+                <w:rFonts w:ascii="Consolas" w:eastAsia="Times New Roman" w:hAnsi="Consolas" w:cs="Consolas"/>
+                <w:color w:val="000000" w:themeColor="text1"/>
+              </w:rPr>
+              <w:t xml:space="preserve"> $i . "</w:t>
+            </w:r>
+            <w:proofErr w:type="spellStart"/>
+            <w:r>
+              <w:rPr>
+                <w:rFonts w:ascii="Consolas" w:eastAsia="Times New Roman" w:hAnsi="Consolas" w:cs="Consolas"/>
+                <w:color w:val="000000" w:themeColor="text1"/>
+              </w:rPr>
+              <w:t>nama</w:t>
+            </w:r>
+            <w:proofErr w:type="spellEnd"/>
+            <w:r>
+              <w:rPr>
+                <w:rFonts w:ascii="Consolas" w:eastAsia="Times New Roman" w:hAnsi="Consolas" w:cs="Consolas"/>
+                <w:color w:val="000000" w:themeColor="text1"/>
+              </w:rPr>
+              <w:t xml:space="preserve"> </w:t>
+            </w:r>
+            <w:proofErr w:type="spellStart"/>
+            <w:r>
+              <w:rPr>
+                <w:rFonts w:ascii="Consolas" w:eastAsia="Times New Roman" w:hAnsi="Consolas" w:cs="Consolas"/>
+                <w:color w:val="000000" w:themeColor="text1"/>
+              </w:rPr>
+              <w:t>saya</w:t>
+            </w:r>
+            <w:proofErr w:type="spellEnd"/>
+            <w:r>
+              <w:rPr>
+                <w:rFonts w:ascii="Consolas" w:eastAsia="Times New Roman" w:hAnsi="Consolas" w:cs="Consolas"/>
+                <w:color w:val="000000" w:themeColor="text1"/>
+              </w:rPr>
+              <w:t xml:space="preserve"> </w:t>
+            </w:r>
+            <w:r>
+              <w:rPr>
+                <w:rFonts w:ascii="Consolas" w:eastAsia="Times New Roman" w:hAnsi="Consolas" w:cs="Consolas"/>
+                <w:color w:val="000000" w:themeColor="text1"/>
+                <w:lang w:val="id-ID"/>
+              </w:rPr>
+              <w:t>Meylisa eka putry</w:t>
+            </w:r>
+            <w:r>
+              <w:rPr>
+                <w:rFonts w:ascii="Consolas" w:eastAsia="Times New Roman" w:hAnsi="Consolas" w:cs="Consolas"/>
+                <w:color w:val="000000" w:themeColor="text1"/>
+              </w:rPr>
+              <w:t>&lt;</w:t>
+            </w:r>
+            <w:proofErr w:type="spellStart"/>
+            <w:r>
+              <w:rPr>
+                <w:rFonts w:ascii="Consolas" w:eastAsia="Times New Roman" w:hAnsi="Consolas" w:cs="Consolas"/>
+                <w:color w:val="000000" w:themeColor="text1"/>
+              </w:rPr>
+              <w:t>br</w:t>
+            </w:r>
+            <w:proofErr w:type="spellEnd"/>
+            <w:r>
+              <w:rPr>
+                <w:rFonts w:ascii="Consolas" w:eastAsia="Times New Roman" w:hAnsi="Consolas" w:cs="Consolas"/>
+                <w:color w:val="000000" w:themeColor="text1"/>
+              </w:rPr>
+              <w:t>&gt;";</w:t>
+            </w:r>
+          </w:p>
+          <w:p>
+            <w:pPr>
+              <w:ind w:left="29"/>
+              <w:jc w:val="both"/>
+              <w:rPr>
+                <w:rFonts w:ascii="Consolas" w:eastAsia="Times New Roman" w:hAnsi="Consolas" w:cs="Consolas"/>
+                <w:color w:val="000000" w:themeColor="text1"/>
+              </w:rPr>
+            </w:pPr>
+            <w:r>
+              <w:rPr>
+                <w:rFonts w:ascii="Consolas" w:eastAsia="Times New Roman" w:hAnsi="Consolas" w:cs="Consolas"/>
+                <w:color w:val="000000" w:themeColor="text1"/>
+              </w:rPr>
+              <w:t>}</w:t>
+            </w:r>
+          </w:p>
+          <w:p>
+            <w:pPr>
+              <w:ind w:left="29"/>
+              <w:jc w:val="both"/>
+              <w:rPr>
+                <w:rFonts w:ascii="Consolas" w:eastAsia="Times New Roman" w:hAnsi="Consolas" w:cs="Consolas"/>
+                <w:color w:val="000000" w:themeColor="text1"/>
+              </w:rPr>
+            </w:pPr>
+          </w:p>
+          <w:p>
+            <w:pPr>
+              <w:jc w:val="both"/>
+              <w:rPr>
+                <w:rFonts w:ascii="Consolas" w:eastAsia="Times New Roman" w:hAnsi="Consolas" w:cs="Consolas"/>
+                <w:color w:val="000000" w:themeColor="text1"/>
+                <w:lang w:val="id-ID"/>
+              </w:rPr>
+            </w:pPr>
+            <w:r>
+              <w:rPr>
+                <w:rFonts w:ascii="Consolas" w:eastAsia="Times New Roman" w:hAnsi="Consolas" w:cs="Consolas"/>
+                <w:color w:val="000000" w:themeColor="text1"/>
+              </w:rPr>
+              <w:t>?&gt;</w:t>
+            </w:r>
+          </w:p>
+          <w:p>
+            <w:pPr>
+              <w:jc w:val="both"/>
+              <w:rPr>
+                <w:rFonts w:ascii="Consolas" w:eastAsia="Times New Roman" w:hAnsi="Consolas" w:cs="Consolas"/>
+                <w:color w:val="000000" w:themeColor="text1"/>
+                <w:lang w:val="id-ID"/>
+              </w:rPr>
+            </w:pPr>
+          </w:p>
+          <w:p>
+            <w:pPr>
+              <w:spacing w:after="0" w:line="240" w:lineRule="auto"/>
+              <w:ind w:left="29"/>
+              <w:rPr>
+                <w:rFonts w:ascii="Consolas" w:eastAsia="Times New Roman" w:hAnsi="Consolas" w:cs="Consolas"/>
+                <w:color w:val="000000" w:themeColor="text1"/>
+                <w:lang w:val="id-ID"/>
+              </w:rPr>
+            </w:pPr>
+          </w:p>
+          <w:p>
+            <w:pPr>
+              <w:spacing w:after="0" w:line="240" w:lineRule="auto"/>
+              <w:ind w:left="29"/>
+              <w:rPr>
+                <w:rFonts w:ascii="Consolas" w:eastAsia="Times New Roman" w:hAnsi="Consolas" w:cs="Consolas"/>
+                <w:color w:val="000000" w:themeColor="text1"/>
+                <w:lang w:val="id-ID"/>
+              </w:rPr>
+            </w:pPr>
+          </w:p>
+          <w:p>
+            <w:pPr>
+              <w:spacing w:after="0" w:line="240" w:lineRule="auto"/>
+              <w:ind w:left="29"/>
+              <w:rPr>
+                <w:rFonts w:ascii="Consolas" w:eastAsia="Times New Roman" w:hAnsi="Consolas" w:cs="Consolas"/>
+                <w:color w:val="000000" w:themeColor="text1"/>
+                <w:lang w:val="id-ID"/>
+              </w:rPr>
+            </w:pPr>
+          </w:p>
+          <w:p>
+            <w:pPr>
+              <w:spacing w:after="0" w:line="240" w:lineRule="auto"/>
+              <w:ind w:left="29"/>
+              <w:rPr>
+                <w:rFonts w:ascii="Consolas" w:eastAsia="Times New Roman" w:hAnsi="Consolas" w:cs="Consolas"/>
+                <w:color w:val="000000" w:themeColor="text1"/>
+                <w:lang w:val="id-ID"/>
+              </w:rPr>
+            </w:pPr>
+          </w:p>
+          <w:p>
+            <w:pPr>
+              <w:spacing w:after="0" w:line="240" w:lineRule="auto"/>
+              <w:rPr>
+                <w:rFonts w:ascii="Consolas" w:eastAsia="Times New Roman" w:hAnsi="Consolas" w:cs="Consolas"/>
+                <w:color w:val="000000" w:themeColor="text1"/>
+                <w:lang w:val="id-ID"/>
               </w:rPr>
             </w:pPr>
           </w:p>
@@ -3806,10 +6470,85 @@
           <w:sz w:val="36"/>
           <w:lang w:val="id-ID"/>
         </w:rPr>
+      </w:pPr>
+    </w:p>
+    <w:p>
+      <w:pPr>
+        <w:rPr>
+          <w:rFonts w:ascii="Arial" w:hAnsi="Arial" w:cs="Arial"/>
+          <w:b/>
+          <w:color w:val="000000" w:themeColor="text1"/>
+          <w:sz w:val="36"/>
+          <w:lang w:val="id-ID"/>
+        </w:rPr>
+      </w:pPr>
+    </w:p>
+    <w:p>
+      <w:pPr>
+        <w:rPr>
+          <w:rFonts w:ascii="Arial" w:hAnsi="Arial" w:cs="Arial"/>
+          <w:b/>
+          <w:color w:val="000000" w:themeColor="text1"/>
+          <w:sz w:val="36"/>
+          <w:lang w:val="id-ID"/>
+        </w:rPr>
+      </w:pPr>
+      <w:r>
+        <w:rPr>
+          <w:noProof/>
+          <w:lang w:val="id-ID" w:eastAsia="id-ID"/>
+        </w:rPr>
+        <w:drawing>
+          <wp:inline distT="0" distB="0" distL="0" distR="0" wp14:anchorId="088D44CB" wp14:editId="2E94E79B">
+            <wp:extent cx="7119257" cy="2895600"/>
+            <wp:effectExtent l="0" t="0" r="5715" b="0"/>
+            <wp:docPr id="3" name="Picture 3"/>
+            <wp:cNvGraphicFramePr>
+              <a:graphicFrameLocks xmlns:a="http://schemas.openxmlformats.org/drawingml/2006/main" noChangeAspect="1"/>
+            </wp:cNvGraphicFramePr>
+            <a:graphic xmlns:a="http://schemas.openxmlformats.org/drawingml/2006/main">
+              <a:graphicData uri="http://schemas.openxmlformats.org/drawingml/2006/picture">
+                <pic:pic xmlns:pic="http://schemas.openxmlformats.org/drawingml/2006/picture">
+                  <pic:nvPicPr>
+                    <pic:cNvPr id="0" name=""/>
+                    <pic:cNvPicPr/>
+                  </pic:nvPicPr>
+                  <pic:blipFill>
+                    <a:blip r:embed="rId10"/>
+                    <a:stretch>
+                      <a:fillRect/>
+                    </a:stretch>
+                  </pic:blipFill>
+                  <pic:spPr>
+                    <a:xfrm>
+                      <a:off x="0" y="0"/>
+                      <a:ext cx="7124324" cy="2897661"/>
+                    </a:xfrm>
+                    <a:prstGeom prst="rect">
+                      <a:avLst/>
+                    </a:prstGeom>
+                  </pic:spPr>
+                </pic:pic>
+              </a:graphicData>
+            </a:graphic>
+          </wp:inline>
+        </w:drawing>
+      </w:r>
+    </w:p>
+    <w:p>
+      <w:pPr>
+        <w:rPr>
+          <w:rFonts w:ascii="Arial" w:hAnsi="Arial" w:cs="Arial"/>
+          <w:b/>
+          <w:color w:val="000000" w:themeColor="text1"/>
+          <w:sz w:val="36"/>
+          <w:lang w:val="id-ID"/>
+        </w:rPr>
         <w:sectPr>
-          <w:pgSz w:w="11907" w:h="16839"/>
+          <w:pgSz w:w="16839" w:h="23814" w:code="8"/>
           <w:pgMar w:top="851" w:right="850" w:bottom="426" w:left="1440" w:header="720" w:footer="720" w:gutter="0"/>
           <w:cols w:space="720"/>
+          <w:docGrid w:linePitch="299"/>
         </w:sectPr>
       </w:pPr>
     </w:p>
@@ -3823,9 +6562,58 @@
           <w:lang w:val="id-ID"/>
         </w:rPr>
       </w:pPr>
+      <w:r>
+        <w:rPr>
+          <w:noProof/>
+          <w:lang w:val="id-ID" w:eastAsia="id-ID"/>
+        </w:rPr>
+        <w:lastRenderedPageBreak/>
+        <w:drawing>
+          <wp:inline distT="0" distB="0" distL="0" distR="0" wp14:anchorId="494FF1B3" wp14:editId="3E5433A5">
+            <wp:extent cx="5960777" cy="2090057"/>
+            <wp:effectExtent l="0" t="0" r="1905" b="5715"/>
+            <wp:docPr id="4" name="Picture 4"/>
+            <wp:cNvGraphicFramePr>
+              <a:graphicFrameLocks xmlns:a="http://schemas.openxmlformats.org/drawingml/2006/main" noChangeAspect="1"/>
+            </wp:cNvGraphicFramePr>
+            <a:graphic xmlns:a="http://schemas.openxmlformats.org/drawingml/2006/main">
+              <a:graphicData uri="http://schemas.openxmlformats.org/drawingml/2006/picture">
+                <pic:pic xmlns:pic="http://schemas.openxmlformats.org/drawingml/2006/picture">
+                  <pic:nvPicPr>
+                    <pic:cNvPr id="0" name=""/>
+                    <pic:cNvPicPr/>
+                  </pic:nvPicPr>
+                  <pic:blipFill rotWithShape="1">
+                    <a:blip r:embed="rId11"/>
+                    <a:srcRect l="-77" r="77" b="10280"/>
+                    <a:stretch/>
+                  </pic:blipFill>
+                  <pic:spPr bwMode="auto">
+                    <a:xfrm>
+                      <a:off x="0" y="0"/>
+                      <a:ext cx="5960777" cy="2090057"/>
+                    </a:xfrm>
+                    <a:prstGeom prst="rect">
+                      <a:avLst/>
+                    </a:prstGeom>
+                    <a:ln>
+                      <a:noFill/>
+                    </a:ln>
+                    <a:extLst>
+                      <a:ext uri="{53640926-AAD7-44D8-BBD7-CCE9431645EC}">
+                        <a14:shadowObscured xmlns:a14="http://schemas.microsoft.com/office/drawing/2010/main"/>
+                      </a:ext>
+                    </a:extLst>
+                  </pic:spPr>
+                </pic:pic>
+              </a:graphicData>
+            </a:graphic>
+          </wp:inline>
+        </w:drawing>
+      </w:r>
     </w:p>
     <w:sectPr>
-      <w:pgSz w:w="11906" w:h="16838"/>
+      <w:pgSz w:w="16839" w:h="23814" w:code="8"/>
       <w:pgMar w:top="1440" w:right="1440" w:bottom="1440" w:left="1440" w:header="708" w:footer="708" w:gutter="0"/>
       <w:cols w:space="708"/>
       <w:docGrid w:linePitch="360"/>
@@ -4181,6 +6969,123 @@
     </w:lvl>
   </w:abstractNum>
   <w:abstractNum w:abstractNumId="4">
+    <w:nsid w:val="452615E0"/>
+    <w:multiLevelType w:val="multilevel"/>
+    <w:tmpl w:val="E7A07272"/>
+    <w:lvl w:ilvl="0">
+      <w:start w:val="1"/>
+      <w:numFmt w:val="decimal"/>
+      <w:lvlText w:val="%1."/>
+      <w:lvlJc w:val="left"/>
+      <w:pPr>
+        <w:tabs>
+          <w:tab w:val="num" w:pos="720"/>
+        </w:tabs>
+        <w:ind w:left="720" w:hanging="360"/>
+      </w:pPr>
+    </w:lvl>
+    <w:lvl w:ilvl="1">
+      <w:start w:val="1"/>
+      <w:numFmt w:val="bullet"/>
+      <w:lvlText w:val="o"/>
+      <w:lvlJc w:val="left"/>
+      <w:pPr>
+        <w:tabs>
+          <w:tab w:val="num" w:pos="1440"/>
+        </w:tabs>
+        <w:ind w:left="1440" w:hanging="360"/>
+      </w:pPr>
+      <w:rPr>
+        <w:rFonts w:ascii="Courier New" w:hAnsi="Courier New" w:cs="Times New Roman" w:hint="default"/>
+        <w:sz w:val="20"/>
+      </w:rPr>
+    </w:lvl>
+    <w:lvl w:ilvl="2">
+      <w:start w:val="1"/>
+      <w:numFmt w:val="decimal"/>
+      <w:lvlText w:val="%3."/>
+      <w:lvlJc w:val="left"/>
+      <w:pPr>
+        <w:tabs>
+          <w:tab w:val="num" w:pos="2160"/>
+        </w:tabs>
+        <w:ind w:left="2160" w:hanging="360"/>
+      </w:pPr>
+    </w:lvl>
+    <w:lvl w:ilvl="3">
+      <w:start w:val="1"/>
+      <w:numFmt w:val="decimal"/>
+      <w:lvlText w:val="%4."/>
+      <w:lvlJc w:val="left"/>
+      <w:pPr>
+        <w:tabs>
+          <w:tab w:val="num" w:pos="2880"/>
+        </w:tabs>
+        <w:ind w:left="2880" w:hanging="360"/>
+      </w:pPr>
+    </w:lvl>
+    <w:lvl w:ilvl="4">
+      <w:start w:val="1"/>
+      <w:numFmt w:val="decimal"/>
+      <w:lvlText w:val="%5."/>
+      <w:lvlJc w:val="left"/>
+      <w:pPr>
+        <w:tabs>
+          <w:tab w:val="num" w:pos="3600"/>
+        </w:tabs>
+        <w:ind w:left="3600" w:hanging="360"/>
+      </w:pPr>
+    </w:lvl>
+    <w:lvl w:ilvl="5">
+      <w:start w:val="1"/>
+      <w:numFmt w:val="decimal"/>
+      <w:lvlText w:val="%6."/>
+      <w:lvlJc w:val="left"/>
+      <w:pPr>
+        <w:tabs>
+          <w:tab w:val="num" w:pos="4320"/>
+        </w:tabs>
+        <w:ind w:left="4320" w:hanging="360"/>
+      </w:pPr>
+    </w:lvl>
+    <w:lvl w:ilvl="6">
+      <w:start w:val="1"/>
+      <w:numFmt w:val="decimal"/>
+      <w:lvlText w:val="%7."/>
+      <w:lvlJc w:val="left"/>
+      <w:pPr>
+        <w:tabs>
+          <w:tab w:val="num" w:pos="5040"/>
+        </w:tabs>
+        <w:ind w:left="5040" w:hanging="360"/>
+      </w:pPr>
+    </w:lvl>
+    <w:lvl w:ilvl="7">
+      <w:start w:val="1"/>
+      <w:numFmt w:val="decimal"/>
+      <w:lvlText w:val="%8."/>
+      <w:lvlJc w:val="left"/>
+      <w:pPr>
+        <w:tabs>
+          <w:tab w:val="num" w:pos="5760"/>
+        </w:tabs>
+        <w:ind w:left="5760" w:hanging="360"/>
+      </w:pPr>
+    </w:lvl>
+    <w:lvl w:ilvl="8">
+      <w:start w:val="1"/>
+      <w:numFmt w:val="decimal"/>
+      <w:lvlText w:val="%9."/>
+      <w:lvlJc w:val="left"/>
+      <w:pPr>
+        <w:tabs>
+          <w:tab w:val="num" w:pos="6480"/>
+        </w:tabs>
+        <w:ind w:left="6480" w:hanging="360"/>
+      </w:pPr>
+    </w:lvl>
+  </w:abstractNum>
+  <w:abstractNum w:abstractNumId="5">
     <w:nsid w:val="617E61AB"/>
     <w:multiLevelType w:val="hybridMultilevel"/>
     <w:tmpl w:val="2838797C"/>
@@ -4263,6 +7168,123 @@
       <w:lvlJc w:val="right"/>
       <w:pPr>
         <w:ind w:left="6480" w:hanging="180"/>
+      </w:pPr>
+    </w:lvl>
+  </w:abstractNum>
+  <w:abstractNum w:abstractNumId="6">
+    <w:nsid w:val="72F61BE1"/>
+    <w:multiLevelType w:val="multilevel"/>
+    <w:tmpl w:val="E7A07272"/>
+    <w:lvl w:ilvl="0">
+      <w:start w:val="1"/>
+      <w:numFmt w:val="decimal"/>
+      <w:lvlText w:val="%1."/>
+      <w:lvlJc w:val="left"/>
+      <w:pPr>
+        <w:tabs>
+          <w:tab w:val="num" w:pos="720"/>
+        </w:tabs>
+        <w:ind w:left="720" w:hanging="360"/>
+      </w:pPr>
+    </w:lvl>
+    <w:lvl w:ilvl="1">
+      <w:start w:val="1"/>
+      <w:numFmt w:val="bullet"/>
+      <w:lvlText w:val="o"/>
+      <w:lvlJc w:val="left"/>
+      <w:pPr>
+        <w:tabs>
+          <w:tab w:val="num" w:pos="1440"/>
+        </w:tabs>
+        <w:ind w:left="1440" w:hanging="360"/>
+      </w:pPr>
+      <w:rPr>
+        <w:rFonts w:ascii="Courier New" w:hAnsi="Courier New" w:cs="Times New Roman" w:hint="default"/>
+        <w:sz w:val="20"/>
+      </w:rPr>
+    </w:lvl>
+    <w:lvl w:ilvl="2">
+      <w:start w:val="1"/>
+      <w:numFmt w:val="decimal"/>
+      <w:lvlText w:val="%3."/>
+      <w:lvlJc w:val="left"/>
+      <w:pPr>
+        <w:tabs>
+          <w:tab w:val="num" w:pos="2160"/>
+        </w:tabs>
+        <w:ind w:left="2160" w:hanging="360"/>
+      </w:pPr>
+    </w:lvl>
+    <w:lvl w:ilvl="3">
+      <w:start w:val="1"/>
+      <w:numFmt w:val="decimal"/>
+      <w:lvlText w:val="%4."/>
+      <w:lvlJc w:val="left"/>
+      <w:pPr>
+        <w:tabs>
+          <w:tab w:val="num" w:pos="2880"/>
+        </w:tabs>
+        <w:ind w:left="2880" w:hanging="360"/>
+      </w:pPr>
+    </w:lvl>
+    <w:lvl w:ilvl="4">
+      <w:start w:val="1"/>
+      <w:numFmt w:val="decimal"/>
+      <w:lvlText w:val="%5."/>
+      <w:lvlJc w:val="left"/>
+      <w:pPr>
+        <w:tabs>
+          <w:tab w:val="num" w:pos="3600"/>
+        </w:tabs>
+        <w:ind w:left="3600" w:hanging="360"/>
+      </w:pPr>
+    </w:lvl>
+    <w:lvl w:ilvl="5">
+      <w:start w:val="1"/>
+      <w:numFmt w:val="decimal"/>
+      <w:lvlText w:val="%6."/>
+      <w:lvlJc w:val="left"/>
+      <w:pPr>
+        <w:tabs>
+          <w:tab w:val="num" w:pos="4320"/>
+        </w:tabs>
+        <w:ind w:left="4320" w:hanging="360"/>
+      </w:pPr>
+    </w:lvl>
+    <w:lvl w:ilvl="6">
+      <w:start w:val="1"/>
+      <w:numFmt w:val="decimal"/>
+      <w:lvlText w:val="%7."/>
+      <w:lvlJc w:val="left"/>
+      <w:pPr>
+        <w:tabs>
+          <w:tab w:val="num" w:pos="5040"/>
+        </w:tabs>
+        <w:ind w:left="5040" w:hanging="360"/>
+      </w:pPr>
+    </w:lvl>
+    <w:lvl w:ilvl="7">
+      <w:start w:val="1"/>
+      <w:numFmt w:val="decimal"/>
+      <w:lvlText w:val="%8."/>
+      <w:lvlJc w:val="left"/>
+      <w:pPr>
+        <w:tabs>
+          <w:tab w:val="num" w:pos="5760"/>
+        </w:tabs>
+        <w:ind w:left="5760" w:hanging="360"/>
+      </w:pPr>
+    </w:lvl>
+    <w:lvl w:ilvl="8">
+      <w:start w:val="1"/>
+      <w:numFmt w:val="decimal"/>
+      <w:lvlText w:val="%9."/>
+      <w:lvlJc w:val="left"/>
+      <w:pPr>
+        <w:tabs>
+          <w:tab w:val="num" w:pos="6480"/>
+        </w:tabs>
+        <w:ind w:left="6480" w:hanging="360"/>
       </w:pPr>
     </w:lvl>
   </w:abstractNum>
@@ -4357,7 +7379,7 @@
     </w:lvlOverride>
   </w:num>
   <w:num w:numId="4">
-    <w:abstractNumId w:val="4"/>
+    <w:abstractNumId w:val="5"/>
     <w:lvlOverride w:ilvl="0">
       <w:startOverride w:val="1"/>
     </w:lvlOverride>
@@ -4415,6 +7437,37 @@
     <w:lvlOverride w:ilvl="8">
       <w:startOverride w:val="1"/>
     </w:lvlOverride>
+  </w:num>
+  <w:num w:numId="6">
+    <w:abstractNumId w:val="4"/>
+    <w:lvlOverride w:ilvl="0">
+      <w:startOverride w:val="1"/>
+    </w:lvlOverride>
+    <w:lvlOverride w:ilvl="1"/>
+    <w:lvlOverride w:ilvl="2">
+      <w:startOverride w:val="1"/>
+    </w:lvlOverride>
+    <w:lvlOverride w:ilvl="3">
+      <w:startOverride w:val="1"/>
+    </w:lvlOverride>
+    <w:lvlOverride w:ilvl="4">
+      <w:startOverride w:val="1"/>
+    </w:lvlOverride>
+    <w:lvlOverride w:ilvl="5">
+      <w:startOverride w:val="1"/>
+    </w:lvlOverride>
+    <w:lvlOverride w:ilvl="6">
+      <w:startOverride w:val="1"/>
+    </w:lvlOverride>
+    <w:lvlOverride w:ilvl="7">
+      <w:startOverride w:val="1"/>
+    </w:lvlOverride>
+    <w:lvlOverride w:ilvl="8">
+      <w:startOverride w:val="1"/>
+    </w:lvlOverride>
+  </w:num>
+  <w:num w:numId="7">
+    <w:abstractNumId w:val="6"/>
   </w:num>
 </w:numbering>
 </file>
@@ -4584,6 +7637,26 @@
     </w:pPr>
     <w:rPr>
       <w:lang w:val="en-US"/>
+    </w:rPr>
+  </w:style>
+  <w:style w:type="paragraph" w:styleId="Heading3">
+    <w:name w:val="heading 3"/>
+    <w:basedOn w:val="Normal"/>
+    <w:link w:val="Heading3Char"/>
+    <w:uiPriority w:val="9"/>
+    <w:qFormat/>
+    <w:rsid w:val="00E360A7"/>
+    <w:pPr>
+      <w:spacing w:before="100" w:beforeAutospacing="1" w:after="100" w:afterAutospacing="1" w:line="240" w:lineRule="auto"/>
+      <w:outlineLvl w:val="2"/>
+    </w:pPr>
+    <w:rPr>
+      <w:rFonts w:ascii="Times New Roman" w:eastAsia="Times New Roman" w:hAnsi="Times New Roman" w:cs="Times New Roman"/>
+      <w:b/>
+      <w:bCs/>
+      <w:sz w:val="27"/>
+      <w:szCs w:val="27"/>
+      <w:lang w:val="id-ID" w:eastAsia="id-ID"/>
     </w:rPr>
   </w:style>
   <w:style w:type="character" w:default="1" w:styleId="DefaultParagraphFont">
@@ -4760,6 +7833,51 @@
     <w:basedOn w:val="DefaultParagraphFont"/>
     <w:rsid w:val="006C00A9"/>
   </w:style>
+  <w:style w:type="character" w:customStyle="1" w:styleId="Heading3Char">
+    <w:name w:val="Heading 3 Char"/>
+    <w:basedOn w:val="DefaultParagraphFont"/>
+    <w:link w:val="Heading3"/>
+    <w:uiPriority w:val="9"/>
+    <w:rsid w:val="00E360A7"/>
+    <w:rPr>
+      <w:rFonts w:ascii="Times New Roman" w:eastAsia="Times New Roman" w:hAnsi="Times New Roman" w:cs="Times New Roman"/>
+      <w:b/>
+      <w:bCs/>
+      <w:sz w:val="27"/>
+      <w:szCs w:val="27"/>
+      <w:lang w:eastAsia="id-ID"/>
+    </w:rPr>
+  </w:style>
+  <w:style w:type="character" w:styleId="Hyperlink">
+    <w:name w:val="Hyperlink"/>
+    <w:basedOn w:val="DefaultParagraphFont"/>
+    <w:uiPriority w:val="99"/>
+    <w:semiHidden/>
+    <w:unhideWhenUsed/>
+    <w:rsid w:val="00E360A7"/>
+    <w:rPr>
+      <w:color w:val="0000FF"/>
+      <w:u w:val="single"/>
+    </w:rPr>
+  </w:style>
+  <w:style w:type="character" w:customStyle="1" w:styleId="w7gcoc">
+    <w:name w:val="w7gcoc"/>
+    <w:basedOn w:val="DefaultParagraphFont"/>
+    <w:rsid w:val="00E360A7"/>
+  </w:style>
+  <w:style w:type="character" w:styleId="HTMLCode">
+    <w:name w:val="HTML Code"/>
+    <w:basedOn w:val="DefaultParagraphFont"/>
+    <w:uiPriority w:val="99"/>
+    <w:semiHidden/>
+    <w:unhideWhenUsed/>
+    <w:rsid w:val="00CA4C21"/>
+    <w:rPr>
+      <w:rFonts w:ascii="Courier New" w:eastAsia="Times New Roman" w:hAnsi="Courier New" w:cs="Courier New"/>
+      <w:sz w:val="20"/>
+      <w:szCs w:val="20"/>
+    </w:rPr>
+  </w:style>
 </w:styles>
 </file>
 
@@ -4928,6 +8046,26 @@
     </w:pPr>
     <w:rPr>
       <w:lang w:val="en-US"/>
+    </w:rPr>
+  </w:style>
+  <w:style w:type="paragraph" w:styleId="Heading3">
+    <w:name w:val="heading 3"/>
+    <w:basedOn w:val="Normal"/>
+    <w:link w:val="Heading3Char"/>
+    <w:uiPriority w:val="9"/>
+    <w:qFormat/>
+    <w:rsid w:val="00E360A7"/>
+    <w:pPr>
+      <w:spacing w:before="100" w:beforeAutospacing="1" w:after="100" w:afterAutospacing="1" w:line="240" w:lineRule="auto"/>
+      <w:outlineLvl w:val="2"/>
+    </w:pPr>
+    <w:rPr>
+      <w:rFonts w:ascii="Times New Roman" w:eastAsia="Times New Roman" w:hAnsi="Times New Roman" w:cs="Times New Roman"/>
+      <w:b/>
+      <w:bCs/>
+      <w:sz w:val="27"/>
+      <w:szCs w:val="27"/>
+      <w:lang w:val="id-ID" w:eastAsia="id-ID"/>
     </w:rPr>
   </w:style>
   <w:style w:type="character" w:default="1" w:styleId="DefaultParagraphFont">
@@ -5103,6 +8241,51 @@
     <w:name w:val="y2iqfc"/>
     <w:basedOn w:val="DefaultParagraphFont"/>
     <w:rsid w:val="006C00A9"/>
+  </w:style>
+  <w:style w:type="character" w:customStyle="1" w:styleId="Heading3Char">
+    <w:name w:val="Heading 3 Char"/>
+    <w:basedOn w:val="DefaultParagraphFont"/>
+    <w:link w:val="Heading3"/>
+    <w:uiPriority w:val="9"/>
+    <w:rsid w:val="00E360A7"/>
+    <w:rPr>
+      <w:rFonts w:ascii="Times New Roman" w:eastAsia="Times New Roman" w:hAnsi="Times New Roman" w:cs="Times New Roman"/>
+      <w:b/>
+      <w:bCs/>
+      <w:sz w:val="27"/>
+      <w:szCs w:val="27"/>
+      <w:lang w:eastAsia="id-ID"/>
+    </w:rPr>
+  </w:style>
+  <w:style w:type="character" w:styleId="Hyperlink">
+    <w:name w:val="Hyperlink"/>
+    <w:basedOn w:val="DefaultParagraphFont"/>
+    <w:uiPriority w:val="99"/>
+    <w:semiHidden/>
+    <w:unhideWhenUsed/>
+    <w:rsid w:val="00E360A7"/>
+    <w:rPr>
+      <w:color w:val="0000FF"/>
+      <w:u w:val="single"/>
+    </w:rPr>
+  </w:style>
+  <w:style w:type="character" w:customStyle="1" w:styleId="w7gcoc">
+    <w:name w:val="w7gcoc"/>
+    <w:basedOn w:val="DefaultParagraphFont"/>
+    <w:rsid w:val="00E360A7"/>
+  </w:style>
+  <w:style w:type="character" w:styleId="HTMLCode">
+    <w:name w:val="HTML Code"/>
+    <w:basedOn w:val="DefaultParagraphFont"/>
+    <w:uiPriority w:val="99"/>
+    <w:semiHidden/>
+    <w:unhideWhenUsed/>
+    <w:rsid w:val="00CA4C21"/>
+    <w:rPr>
+      <w:rFonts w:ascii="Courier New" w:eastAsia="Times New Roman" w:hAnsi="Courier New" w:cs="Courier New"/>
+      <w:sz w:val="20"/>
+      <w:szCs w:val="20"/>
+    </w:rPr>
   </w:style>
 </w:styles>
 </file>

</xml_diff>